<commit_message>
Login and logout functional. Added url patterns, views and static html files.
</commit_message>
<xml_diff>
--- a/docs/Django Cheat Sheet.docx
+++ b/docs/Django Cheat Sheet.docx
@@ -3162,6 +3162,17 @@
             </w:pPr>
           </w:p>
           <w:p>
+            <w:r>
+              <w:t xml:space="preserve">Django already has a </w:t>
+            </w:r>
+            <w:r>
+              <w:t>built-in</w:t>
+            </w:r>
+            <w:r>
+              <w:t xml:space="preserve"> login and logout views, we just need to import it and fix some routes because the routes is already built-in, if we want to use our own, we edit it in settings.py.</w:t>
+            </w:r>
+          </w:p>
+          <w:p>
             <w:pPr>
               <w:rPr>
                 <w:b/>
@@ -3177,8 +3188,353 @@
           <w:p>
             <w:pPr>
               <w:rPr>
-                <w:i/>
-                <w:iCs/>
+                <w:noProof/>
+              </w:rPr>
+            </w:pPr>
+            <w:r>
+              <w:rPr>
+                <w:noProof/>
+              </w:rPr>
+              <w:t>First add the views in the main project urls.py</w:t>
+            </w:r>
+          </w:p>
+          <w:p>
+            <w:pPr>
+              <w:rPr>
+                <w:noProof/>
+              </w:rPr>
+            </w:pPr>
+          </w:p>
+          <w:p>
+            <w:pPr>
+              <w:jc w:val="center"/>
+              <w:rPr>
+                <w:noProof/>
+              </w:rPr>
+            </w:pPr>
+            <w:r>
+              <w:rPr>
+                <w:noProof/>
+              </w:rPr>
+              <w:drawing>
+                <wp:inline distT="0" distB="0" distL="0" distR="0" wp14:anchorId="133E1D7D" wp14:editId="4E529EF2">
+                  <wp:extent cx="3002280" cy="2051237"/>
+                  <wp:effectExtent l="0" t="0" r="7620" b="6350"/>
+                  <wp:docPr id="6" name="Picture 6"/>
+                  <wp:cNvGraphicFramePr>
+                    <a:graphicFrameLocks xmlns:a="http://schemas.openxmlformats.org/drawingml/2006/main" noChangeAspect="1"/>
+                  </wp:cNvGraphicFramePr>
+                  <a:graphic xmlns:a="http://schemas.openxmlformats.org/drawingml/2006/main">
+                    <a:graphicData uri="http://schemas.openxmlformats.org/drawingml/2006/picture">
+                      <pic:pic xmlns:pic="http://schemas.openxmlformats.org/drawingml/2006/picture">
+                        <pic:nvPicPr>
+                          <pic:cNvPr id="1" name=""/>
+                          <pic:cNvPicPr/>
+                        </pic:nvPicPr>
+                        <pic:blipFill>
+                          <a:blip r:embed="rId19"/>
+                          <a:stretch>
+                            <a:fillRect/>
+                          </a:stretch>
+                        </pic:blipFill>
+                        <pic:spPr>
+                          <a:xfrm>
+                            <a:off x="0" y="0"/>
+                            <a:ext cx="3011909" cy="2057816"/>
+                          </a:xfrm>
+                          <a:prstGeom prst="rect">
+                            <a:avLst/>
+                          </a:prstGeom>
+                        </pic:spPr>
+                      </pic:pic>
+                    </a:graphicData>
+                  </a:graphic>
+                </wp:inline>
+              </w:drawing>
+            </w:r>
+          </w:p>
+          <w:p>
+            <w:pPr>
+              <w:jc w:val="center"/>
+              <w:rPr>
+                <w:noProof/>
+              </w:rPr>
+            </w:pPr>
+          </w:p>
+          <w:p>
+            <w:pPr>
+              <w:rPr>
+                <w:noProof/>
+              </w:rPr>
+            </w:pPr>
+            <w:r>
+              <w:rPr>
+                <w:noProof/>
+              </w:rPr>
+              <w:t>Then create the corresponding templates: login.html and logout.html</w:t>
+            </w:r>
+          </w:p>
+          <w:p>
+            <w:pPr>
+              <w:rPr>
+                <w:noProof/>
+              </w:rPr>
+            </w:pPr>
+          </w:p>
+          <w:p>
+            <w:pPr>
+              <w:rPr>
+                <w:noProof/>
+              </w:rPr>
+            </w:pPr>
+            <w:r>
+              <w:rPr>
+                <w:noProof/>
+              </w:rPr>
+              <w:t>The form in login.html is built-in by Django.</w:t>
+            </w:r>
+            <w:r>
+              <w:rPr>
+                <w:noProof/>
+              </w:rPr>
+              <w:t xml:space="preserve"> Add it like this.</w:t>
+            </w:r>
+          </w:p>
+          <w:p>
+            <w:pPr>
+              <w:rPr>
+                <w:noProof/>
+              </w:rPr>
+            </w:pPr>
+          </w:p>
+          <w:p>
+            <w:pPr>
+              <w:rPr>
+                <w:noProof/>
+              </w:rPr>
+            </w:pPr>
+          </w:p>
+          <w:p>
+            <w:pPr>
+              <w:rPr>
+                <w:noProof/>
+              </w:rPr>
+            </w:pPr>
+          </w:p>
+          <w:p>
+            <w:pPr>
+              <w:rPr>
+                <w:noProof/>
+              </w:rPr>
+            </w:pPr>
+          </w:p>
+          <w:p>
+            <w:pPr>
+              <w:rPr>
+                <w:noProof/>
+              </w:rPr>
+            </w:pPr>
+          </w:p>
+          <w:p>
+            <w:pPr>
+              <w:rPr>
+                <w:noProof/>
+              </w:rPr>
+            </w:pPr>
+          </w:p>
+          <w:p>
+            <w:pPr>
+              <w:rPr>
+                <w:noProof/>
+              </w:rPr>
+            </w:pPr>
+          </w:p>
+          <w:p>
+            <w:pPr>
+              <w:rPr>
+                <w:noProof/>
+              </w:rPr>
+            </w:pPr>
+          </w:p>
+          <w:p>
+            <w:pPr>
+              <w:rPr>
+                <w:noProof/>
+              </w:rPr>
+            </w:pPr>
+          </w:p>
+          <w:p>
+            <w:pPr>
+              <w:rPr>
+                <w:noProof/>
+              </w:rPr>
+            </w:pPr>
+          </w:p>
+          <w:p>
+            <w:pPr>
+              <w:rPr>
+                <w:noProof/>
+              </w:rPr>
+            </w:pPr>
+          </w:p>
+          <w:p>
+            <w:pPr>
+              <w:rPr>
+                <w:noProof/>
+              </w:rPr>
+            </w:pPr>
+          </w:p>
+          <w:p>
+            <w:pPr>
+              <w:jc w:val="center"/>
+              <w:rPr>
+                <w:noProof/>
+              </w:rPr>
+            </w:pPr>
+          </w:p>
+          <w:p>
+            <w:pPr>
+              <w:jc w:val="center"/>
+              <w:rPr>
+                <w:noProof/>
+              </w:rPr>
+            </w:pPr>
+            <w:r>
+              <w:rPr>
+                <w:noProof/>
+              </w:rPr>
+              <w:drawing>
+                <wp:inline distT="0" distB="0" distL="0" distR="0" wp14:anchorId="6405809E" wp14:editId="29DF6A51">
+                  <wp:extent cx="3337560" cy="2346989"/>
+                  <wp:effectExtent l="0" t="0" r="0" b="0"/>
+                  <wp:docPr id="7" name="Picture 7"/>
+                  <wp:cNvGraphicFramePr>
+                    <a:graphicFrameLocks xmlns:a="http://schemas.openxmlformats.org/drawingml/2006/main" noChangeAspect="1"/>
+                  </wp:cNvGraphicFramePr>
+                  <a:graphic xmlns:a="http://schemas.openxmlformats.org/drawingml/2006/main">
+                    <a:graphicData uri="http://schemas.openxmlformats.org/drawingml/2006/picture">
+                      <pic:pic xmlns:pic="http://schemas.openxmlformats.org/drawingml/2006/picture">
+                        <pic:nvPicPr>
+                          <pic:cNvPr id="1" name=""/>
+                          <pic:cNvPicPr/>
+                        </pic:nvPicPr>
+                        <pic:blipFill>
+                          <a:blip r:embed="rId20"/>
+                          <a:stretch>
+                            <a:fillRect/>
+                          </a:stretch>
+                        </pic:blipFill>
+                        <pic:spPr>
+                          <a:xfrm>
+                            <a:off x="0" y="0"/>
+                            <a:ext cx="3346715" cy="2353427"/>
+                          </a:xfrm>
+                          <a:prstGeom prst="rect">
+                            <a:avLst/>
+                          </a:prstGeom>
+                        </pic:spPr>
+                      </pic:pic>
+                    </a:graphicData>
+                  </a:graphic>
+                </wp:inline>
+              </w:drawing>
+            </w:r>
+          </w:p>
+          <w:p>
+            <w:pPr>
+              <w:rPr>
+                <w:noProof/>
+              </w:rPr>
+            </w:pPr>
+          </w:p>
+          <w:p>
+            <w:pPr>
+              <w:rPr>
+                <w:noProof/>
+              </w:rPr>
+            </w:pPr>
+            <w:r>
+              <w:rPr>
+                <w:noProof/>
+              </w:rPr>
+              <w:t>When you login, there is a default route that django finds. We can override it by adding the name of the route in settings.py to redirect it to home page like this:</w:t>
+            </w:r>
+          </w:p>
+          <w:p>
+            <w:pPr>
+              <w:rPr>
+                <w:noProof/>
+              </w:rPr>
+            </w:pPr>
+          </w:p>
+          <w:p>
+            <w:pPr>
+              <w:jc w:val="center"/>
+              <w:rPr>
+                <w:noProof/>
+              </w:rPr>
+            </w:pPr>
+            <w:r>
+              <w:rPr>
+                <w:noProof/>
+              </w:rPr>
+              <w:drawing>
+                <wp:inline distT="0" distB="0" distL="0" distR="0" wp14:anchorId="09849788" wp14:editId="04146632">
+                  <wp:extent cx="2735580" cy="4386361"/>
+                  <wp:effectExtent l="0" t="0" r="7620" b="0"/>
+                  <wp:docPr id="8" name="Picture 8"/>
+                  <wp:cNvGraphicFramePr>
+                    <a:graphicFrameLocks xmlns:a="http://schemas.openxmlformats.org/drawingml/2006/main" noChangeAspect="1"/>
+                  </wp:cNvGraphicFramePr>
+                  <a:graphic xmlns:a="http://schemas.openxmlformats.org/drawingml/2006/main">
+                    <a:graphicData uri="http://schemas.openxmlformats.org/drawingml/2006/picture">
+                      <pic:pic xmlns:pic="http://schemas.openxmlformats.org/drawingml/2006/picture">
+                        <pic:nvPicPr>
+                          <pic:cNvPr id="1" name=""/>
+                          <pic:cNvPicPr/>
+                        </pic:nvPicPr>
+                        <pic:blipFill>
+                          <a:blip r:embed="rId21"/>
+                          <a:stretch>
+                            <a:fillRect/>
+                          </a:stretch>
+                        </pic:blipFill>
+                        <pic:spPr>
+                          <a:xfrm>
+                            <a:off x="0" y="0"/>
+                            <a:ext cx="2737799" cy="4389918"/>
+                          </a:xfrm>
+                          <a:prstGeom prst="rect">
+                            <a:avLst/>
+                          </a:prstGeom>
+                        </pic:spPr>
+                      </pic:pic>
+                    </a:graphicData>
+                  </a:graphic>
+                </wp:inline>
+              </w:drawing>
+            </w:r>
+          </w:p>
+          <w:p>
+            <w:pPr>
+              <w:jc w:val="center"/>
+              <w:rPr>
+                <w:noProof/>
+              </w:rPr>
+            </w:pPr>
+          </w:p>
+          <w:p>
+            <w:pPr>
+              <w:jc w:val="center"/>
+              <w:rPr>
+                <w:noProof/>
+              </w:rPr>
+            </w:pPr>
+          </w:p>
+          <w:p>
+            <w:pPr>
+              <w:jc w:val="center"/>
+              <w:rPr>
                 <w:noProof/>
               </w:rPr>
             </w:pPr>

</xml_diff>

<commit_message>
Added profile picture upload. Added signals to create profile oobject whenever a user object is created as well.
</commit_message>
<xml_diff>
--- a/docs/Django Cheat Sheet.docx
+++ b/docs/Django Cheat Sheet.docx
@@ -58,8 +58,8 @@
         <w:tblLook w:val="04A0" w:firstRow="1" w:lastRow="0" w:firstColumn="1" w:lastColumn="0" w:noHBand="0" w:noVBand="1"/>
       </w:tblPr>
       <w:tblGrid>
-        <w:gridCol w:w="3074"/>
-        <w:gridCol w:w="6276"/>
+        <w:gridCol w:w="2924"/>
+        <w:gridCol w:w="6426"/>
       </w:tblGrid>
       <w:tr>
         <w:tc>
@@ -1956,7 +1956,11 @@
           </w:p>
           <w:p>
             <w:r>
-              <w:t xml:space="preserve">Same concept as querying in command line, we now do it in the </w:t>
+              <w:t xml:space="preserve">Same concept as querying in command line, we now do it </w:t>
+            </w:r>
+            <w:r>
+              <w:lastRenderedPageBreak/>
+              <w:t xml:space="preserve">in the </w:t>
             </w:r>
             <w:r>
               <w:t>views</w:t>
@@ -3073,7 +3077,6 @@
               <w:rPr>
                 <w:noProof/>
               </w:rPr>
-              <w:lastRenderedPageBreak/>
               <w:t>Load it in the .html you are using like this:</w:t>
             </w:r>
           </w:p>
@@ -3525,6 +3528,40 @@
           </w:p>
           <w:p>
             <w:pPr>
+              <w:rPr>
+                <w:noProof/>
+              </w:rPr>
+            </w:pPr>
+          </w:p>
+          <w:p>
+            <w:pPr>
+              <w:rPr>
+                <w:noProof/>
+              </w:rPr>
+            </w:pPr>
+            <w:r>
+              <w:rPr>
+                <w:noProof/>
+              </w:rPr>
+              <w:t>The logic of logout is already bult-in when the logout route is called.</w:t>
+            </w:r>
+          </w:p>
+          <w:p>
+            <w:pPr>
+              <w:rPr>
+                <w:noProof/>
+              </w:rPr>
+            </w:pPr>
+          </w:p>
+          <w:p>
+            <w:pPr>
+              <w:rPr>
+                <w:noProof/>
+              </w:rPr>
+            </w:pPr>
+          </w:p>
+          <w:p>
+            <w:pPr>
               <w:jc w:val="center"/>
               <w:rPr>
                 <w:noProof/>
@@ -3536,6 +3573,1132 @@
               <w:jc w:val="center"/>
               <w:rPr>
                 <w:noProof/>
+              </w:rPr>
+            </w:pPr>
+          </w:p>
+          <w:p>
+            <w:pPr>
+              <w:jc w:val="center"/>
+              <w:rPr>
+                <w:noProof/>
+              </w:rPr>
+            </w:pPr>
+          </w:p>
+        </w:tc>
+      </w:tr>
+      <w:tr>
+        <w:tc>
+          <w:tcPr>
+            <w:tcW w:w="4675" w:type="dxa"/>
+          </w:tcPr>
+          <w:p>
+            <w:pPr>
+              <w:rPr>
+                <w:b/>
+                <w:bCs/>
+              </w:rPr>
+            </w:pPr>
+            <w:r>
+              <w:rPr>
+                <w:b/>
+                <w:bCs/>
+              </w:rPr>
+              <w:lastRenderedPageBreak/>
+              <w:t>Views to be accessed by authenticated users only:</w:t>
+            </w:r>
+          </w:p>
+          <w:p>
+            <w:pPr>
+              <w:rPr>
+                <w:b/>
+                <w:bCs/>
+              </w:rPr>
+            </w:pPr>
+          </w:p>
+        </w:tc>
+        <w:tc>
+          <w:tcPr>
+            <w:tcW w:w="4675" w:type="dxa"/>
+          </w:tcPr>
+          <w:p>
+            <w:pPr>
+              <w:rPr>
+                <w:noProof/>
+              </w:rPr>
+            </w:pPr>
+            <w:r>
+              <w:rPr>
+                <w:noProof/>
+              </w:rPr>
+              <w:t>If you want a views to be accessed by authenticated users only, we use the built-in Django login_required decorator.</w:t>
+            </w:r>
+          </w:p>
+          <w:p>
+            <w:pPr>
+              <w:rPr>
+                <w:noProof/>
+              </w:rPr>
+            </w:pPr>
+          </w:p>
+          <w:p>
+            <w:pPr>
+              <w:rPr>
+                <w:noProof/>
+              </w:rPr>
+            </w:pPr>
+            <w:r>
+              <w:rPr>
+                <w:noProof/>
+              </w:rPr>
+              <w:drawing>
+                <wp:inline distT="0" distB="0" distL="0" distR="0" wp14:anchorId="782564CF" wp14:editId="181AEA52">
+                  <wp:extent cx="3802380" cy="2703508"/>
+                  <wp:effectExtent l="0" t="0" r="7620" b="1905"/>
+                  <wp:docPr id="14" name="Picture 14"/>
+                  <wp:cNvGraphicFramePr>
+                    <a:graphicFrameLocks xmlns:a="http://schemas.openxmlformats.org/drawingml/2006/main" noChangeAspect="1"/>
+                  </wp:cNvGraphicFramePr>
+                  <a:graphic xmlns:a="http://schemas.openxmlformats.org/drawingml/2006/main">
+                    <a:graphicData uri="http://schemas.openxmlformats.org/drawingml/2006/picture">
+                      <pic:pic xmlns:pic="http://schemas.openxmlformats.org/drawingml/2006/picture">
+                        <pic:nvPicPr>
+                          <pic:cNvPr id="1" name=""/>
+                          <pic:cNvPicPr/>
+                        </pic:nvPicPr>
+                        <pic:blipFill>
+                          <a:blip r:embed="rId22"/>
+                          <a:stretch>
+                            <a:fillRect/>
+                          </a:stretch>
+                        </pic:blipFill>
+                        <pic:spPr>
+                          <a:xfrm>
+                            <a:off x="0" y="0"/>
+                            <a:ext cx="3809265" cy="2708404"/>
+                          </a:xfrm>
+                          <a:prstGeom prst="rect">
+                            <a:avLst/>
+                          </a:prstGeom>
+                        </pic:spPr>
+                      </pic:pic>
+                    </a:graphicData>
+                  </a:graphic>
+                </wp:inline>
+              </w:drawing>
+            </w:r>
+          </w:p>
+          <w:p>
+            <w:pPr>
+              <w:rPr>
+                <w:noProof/>
+              </w:rPr>
+            </w:pPr>
+          </w:p>
+          <w:p>
+            <w:pPr>
+              <w:rPr>
+                <w:noProof/>
+              </w:rPr>
+            </w:pPr>
+            <w:r>
+              <w:rPr>
+                <w:noProof/>
+              </w:rPr>
+              <w:t>Now the url tha points to that profile view, needs to be logged in. There is a default redirect login URL but we need to edit it based on how we created our app. We override it again in settings.py with the name of the url route we want to redirect it to.</w:t>
+            </w:r>
+          </w:p>
+          <w:p>
+            <w:pPr>
+              <w:rPr>
+                <w:noProof/>
+              </w:rPr>
+            </w:pPr>
+          </w:p>
+          <w:p>
+            <w:pPr>
+              <w:jc w:val="center"/>
+              <w:rPr>
+                <w:noProof/>
+              </w:rPr>
+            </w:pPr>
+            <w:r>
+              <w:rPr>
+                <w:noProof/>
+              </w:rPr>
+              <w:lastRenderedPageBreak/>
+              <w:drawing>
+                <wp:inline distT="0" distB="0" distL="0" distR="0" wp14:anchorId="1AEC21C1" wp14:editId="49CE7B01">
+                  <wp:extent cx="2954867" cy="5318760"/>
+                  <wp:effectExtent l="0" t="0" r="0" b="0"/>
+                  <wp:docPr id="17" name="Picture 17"/>
+                  <wp:cNvGraphicFramePr>
+                    <a:graphicFrameLocks xmlns:a="http://schemas.openxmlformats.org/drawingml/2006/main" noChangeAspect="1"/>
+                  </wp:cNvGraphicFramePr>
+                  <a:graphic xmlns:a="http://schemas.openxmlformats.org/drawingml/2006/main">
+                    <a:graphicData uri="http://schemas.openxmlformats.org/drawingml/2006/picture">
+                      <pic:pic xmlns:pic="http://schemas.openxmlformats.org/drawingml/2006/picture">
+                        <pic:nvPicPr>
+                          <pic:cNvPr id="1" name=""/>
+                          <pic:cNvPicPr/>
+                        </pic:nvPicPr>
+                        <pic:blipFill>
+                          <a:blip r:embed="rId23"/>
+                          <a:stretch>
+                            <a:fillRect/>
+                          </a:stretch>
+                        </pic:blipFill>
+                        <pic:spPr>
+                          <a:xfrm>
+                            <a:off x="0" y="0"/>
+                            <a:ext cx="2956620" cy="5321916"/>
+                          </a:xfrm>
+                          <a:prstGeom prst="rect">
+                            <a:avLst/>
+                          </a:prstGeom>
+                        </pic:spPr>
+                      </pic:pic>
+                    </a:graphicData>
+                  </a:graphic>
+                </wp:inline>
+              </w:drawing>
+            </w:r>
+          </w:p>
+          <w:p>
+            <w:pPr>
+              <w:jc w:val="center"/>
+              <w:rPr>
+                <w:noProof/>
+              </w:rPr>
+            </w:pPr>
+          </w:p>
+          <w:p>
+            <w:pPr>
+              <w:rPr>
+                <w:noProof/>
+              </w:rPr>
+            </w:pPr>
+          </w:p>
+        </w:tc>
+      </w:tr>
+      <w:tr>
+        <w:tc>
+          <w:tcPr>
+            <w:tcW w:w="4675" w:type="dxa"/>
+          </w:tcPr>
+          <w:p>
+            <w:pPr>
+              <w:rPr>
+                <w:b/>
+                <w:bCs/>
+              </w:rPr>
+            </w:pPr>
+            <w:r>
+              <w:rPr>
+                <w:b/>
+                <w:bCs/>
+              </w:rPr>
+              <w:t>Blog Profile:</w:t>
+            </w:r>
+          </w:p>
+          <w:p>
+            <w:pPr>
+              <w:rPr>
+                <w:b/>
+                <w:bCs/>
+              </w:rPr>
+            </w:pPr>
+          </w:p>
+          <w:p>
+            <w:r>
+              <w:t>Here we display the user’s info and profile picture, as well as editing it and uploading a new picture.</w:t>
+            </w:r>
+          </w:p>
+          <w:p/>
+        </w:tc>
+        <w:tc>
+          <w:tcPr>
+            <w:tcW w:w="4675" w:type="dxa"/>
+          </w:tcPr>
+          <w:p>
+            <w:pPr>
+              <w:rPr>
+                <w:noProof/>
+              </w:rPr>
+            </w:pPr>
+            <w:r>
+              <w:rPr>
+                <w:noProof/>
+              </w:rPr>
+              <w:t>We repeat the same process:</w:t>
+            </w:r>
+          </w:p>
+          <w:p>
+            <w:pPr>
+              <w:pStyle w:val="ListParagraph"/>
+              <w:numPr>
+                <w:ilvl w:val="0"/>
+                <w:numId w:val="1"/>
+              </w:numPr>
+              <w:rPr>
+                <w:noProof/>
+              </w:rPr>
+            </w:pPr>
+            <w:r>
+              <w:rPr>
+                <w:noProof/>
+              </w:rPr>
+              <w:t>Create a static html file in user’s app.</w:t>
+            </w:r>
+          </w:p>
+          <w:p>
+            <w:pPr>
+              <w:pStyle w:val="ListParagraph"/>
+              <w:numPr>
+                <w:ilvl w:val="0"/>
+                <w:numId w:val="1"/>
+              </w:numPr>
+              <w:rPr>
+                <w:noProof/>
+              </w:rPr>
+            </w:pPr>
+            <w:r>
+              <w:rPr>
+                <w:noProof/>
+              </w:rPr>
+              <w:t>Link that html file in user’s view.</w:t>
+            </w:r>
+          </w:p>
+          <w:p>
+            <w:pPr>
+              <w:pStyle w:val="ListParagraph"/>
+              <w:numPr>
+                <w:ilvl w:val="0"/>
+                <w:numId w:val="1"/>
+              </w:numPr>
+              <w:rPr>
+                <w:noProof/>
+              </w:rPr>
+            </w:pPr>
+            <w:r>
+              <w:rPr>
+                <w:noProof/>
+              </w:rPr>
+              <w:t>Create a route from main project to the views in users profile.</w:t>
+            </w:r>
+          </w:p>
+          <w:p>
+            <w:pPr>
+              <w:rPr>
+                <w:noProof/>
+              </w:rPr>
+            </w:pPr>
+          </w:p>
+          <w:p>
+            <w:pPr>
+              <w:rPr>
+                <w:noProof/>
+              </w:rPr>
+            </w:pPr>
+            <w:r>
+              <w:rPr>
+                <w:noProof/>
+              </w:rPr>
+              <w:t>You can access the user’s info in the html like this:</w:t>
+            </w:r>
+          </w:p>
+          <w:p>
+            <w:pPr>
+              <w:rPr>
+                <w:noProof/>
+              </w:rPr>
+            </w:pPr>
+          </w:p>
+          <w:p>
+            <w:pPr>
+              <w:jc w:val="center"/>
+              <w:rPr>
+                <w:noProof/>
+              </w:rPr>
+            </w:pPr>
+            <w:r>
+              <w:rPr>
+                <w:noProof/>
+              </w:rPr>
+              <w:lastRenderedPageBreak/>
+              <w:drawing>
+                <wp:inline distT="0" distB="0" distL="0" distR="0" wp14:anchorId="0D9CFDD9" wp14:editId="37503645">
+                  <wp:extent cx="3429000" cy="1190625"/>
+                  <wp:effectExtent l="0" t="0" r="0" b="9525"/>
+                  <wp:docPr id="18" name="Picture 18"/>
+                  <wp:cNvGraphicFramePr>
+                    <a:graphicFrameLocks xmlns:a="http://schemas.openxmlformats.org/drawingml/2006/main" noChangeAspect="1"/>
+                  </wp:cNvGraphicFramePr>
+                  <a:graphic xmlns:a="http://schemas.openxmlformats.org/drawingml/2006/main">
+                    <a:graphicData uri="http://schemas.openxmlformats.org/drawingml/2006/picture">
+                      <pic:pic xmlns:pic="http://schemas.openxmlformats.org/drawingml/2006/picture">
+                        <pic:nvPicPr>
+                          <pic:cNvPr id="1" name=""/>
+                          <pic:cNvPicPr/>
+                        </pic:nvPicPr>
+                        <pic:blipFill>
+                          <a:blip r:embed="rId24"/>
+                          <a:stretch>
+                            <a:fillRect/>
+                          </a:stretch>
+                        </pic:blipFill>
+                        <pic:spPr>
+                          <a:xfrm>
+                            <a:off x="0" y="0"/>
+                            <a:ext cx="3434012" cy="1192365"/>
+                          </a:xfrm>
+                          <a:prstGeom prst="rect">
+                            <a:avLst/>
+                          </a:prstGeom>
+                        </pic:spPr>
+                      </pic:pic>
+                    </a:graphicData>
+                  </a:graphic>
+                </wp:inline>
+              </w:drawing>
+            </w:r>
+          </w:p>
+          <w:p>
+            <w:pPr>
+              <w:rPr>
+                <w:noProof/>
+              </w:rPr>
+            </w:pPr>
+          </w:p>
+          <w:p>
+            <w:pPr>
+              <w:rPr>
+                <w:noProof/>
+              </w:rPr>
+            </w:pPr>
+            <w:r>
+              <w:rPr>
+                <w:noProof/>
+              </w:rPr>
+              <w:t>Adding profile picture:</w:t>
+            </w:r>
+          </w:p>
+          <w:p>
+            <w:pPr>
+              <w:rPr>
+                <w:noProof/>
+              </w:rPr>
+            </w:pPr>
+          </w:p>
+          <w:p>
+            <w:pPr>
+              <w:rPr>
+                <w:noProof/>
+              </w:rPr>
+            </w:pPr>
+          </w:p>
+          <w:p>
+            <w:pPr>
+              <w:jc w:val="center"/>
+              <w:rPr>
+                <w:noProof/>
+              </w:rPr>
+            </w:pPr>
+            <w:r>
+              <w:rPr>
+                <w:noProof/>
+              </w:rPr>
+              <w:drawing>
+                <wp:inline distT="0" distB="0" distL="0" distR="0" wp14:anchorId="12FC2023" wp14:editId="0EBC3FBC">
+                  <wp:extent cx="3726180" cy="1230515"/>
+                  <wp:effectExtent l="0" t="0" r="7620" b="8255"/>
+                  <wp:docPr id="19" name="Picture 19"/>
+                  <wp:cNvGraphicFramePr>
+                    <a:graphicFrameLocks xmlns:a="http://schemas.openxmlformats.org/drawingml/2006/main" noChangeAspect="1"/>
+                  </wp:cNvGraphicFramePr>
+                  <a:graphic xmlns:a="http://schemas.openxmlformats.org/drawingml/2006/main">
+                    <a:graphicData uri="http://schemas.openxmlformats.org/drawingml/2006/picture">
+                      <pic:pic xmlns:pic="http://schemas.openxmlformats.org/drawingml/2006/picture">
+                        <pic:nvPicPr>
+                          <pic:cNvPr id="1" name=""/>
+                          <pic:cNvPicPr/>
+                        </pic:nvPicPr>
+                        <pic:blipFill>
+                          <a:blip r:embed="rId25"/>
+                          <a:stretch>
+                            <a:fillRect/>
+                          </a:stretch>
+                        </pic:blipFill>
+                        <pic:spPr>
+                          <a:xfrm>
+                            <a:off x="0" y="0"/>
+                            <a:ext cx="3734084" cy="1233125"/>
+                          </a:xfrm>
+                          <a:prstGeom prst="rect">
+                            <a:avLst/>
+                          </a:prstGeom>
+                        </pic:spPr>
+                      </pic:pic>
+                    </a:graphicData>
+                  </a:graphic>
+                </wp:inline>
+              </w:drawing>
+            </w:r>
+          </w:p>
+          <w:p>
+            <w:pPr>
+              <w:rPr>
+                <w:noProof/>
+              </w:rPr>
+            </w:pPr>
+          </w:p>
+          <w:p>
+            <w:pPr>
+              <w:pStyle w:val="ListParagraph"/>
+              <w:numPr>
+                <w:ilvl w:val="0"/>
+                <w:numId w:val="1"/>
+              </w:numPr>
+              <w:rPr>
+                <w:noProof/>
+              </w:rPr>
+            </w:pPr>
+            <w:r>
+              <w:rPr>
+                <w:noProof/>
+              </w:rPr>
+              <w:t>We place a default picture if it does not exists, default.jpg.</w:t>
+            </w:r>
+          </w:p>
+          <w:p>
+            <w:pPr>
+              <w:pStyle w:val="ListParagraph"/>
+              <w:numPr>
+                <w:ilvl w:val="0"/>
+                <w:numId w:val="1"/>
+              </w:numPr>
+              <w:rPr>
+                <w:noProof/>
+              </w:rPr>
+            </w:pPr>
+            <w:r>
+              <w:rPr>
+                <w:noProof/>
+              </w:rPr>
+              <w:t>The default location will be placed in the folder “profile_pics”.</w:t>
+            </w:r>
+          </w:p>
+          <w:p>
+            <w:pPr>
+              <w:pStyle w:val="ListParagraph"/>
+              <w:numPr>
+                <w:ilvl w:val="0"/>
+                <w:numId w:val="1"/>
+              </w:numPr>
+              <w:rPr>
+                <w:noProof/>
+              </w:rPr>
+            </w:pPr>
+            <w:r>
+              <w:rPr>
+                <w:noProof/>
+              </w:rPr>
+              <w:t>It is created default in the root folder of the project but it is not very good place since it will clutter the root folder if we have many files to upload.</w:t>
+            </w:r>
+          </w:p>
+          <w:p>
+            <w:pPr>
+              <w:pStyle w:val="ListParagraph"/>
+              <w:numPr>
+                <w:ilvl w:val="0"/>
+                <w:numId w:val="1"/>
+              </w:numPr>
+              <w:rPr>
+                <w:noProof/>
+              </w:rPr>
+            </w:pPr>
+          </w:p>
+          <w:p>
+            <w:pPr>
+              <w:rPr>
+                <w:noProof/>
+              </w:rPr>
+            </w:pPr>
+          </w:p>
+          <w:p>
+            <w:pPr>
+              <w:rPr>
+                <w:noProof/>
+              </w:rPr>
+            </w:pPr>
+            <w:r>
+              <w:rPr>
+                <w:noProof/>
+              </w:rPr>
+              <w:t>We can change the default place to upload by:</w:t>
+            </w:r>
+          </w:p>
+          <w:p>
+            <w:pPr>
+              <w:rPr>
+                <w:noProof/>
+              </w:rPr>
+            </w:pPr>
+          </w:p>
+          <w:p>
+            <w:pPr>
+              <w:jc w:val="center"/>
+              <w:rPr>
+                <w:noProof/>
+              </w:rPr>
+            </w:pPr>
+            <w:r>
+              <w:rPr>
+                <w:noProof/>
+              </w:rPr>
+              <w:drawing>
+                <wp:inline distT="0" distB="0" distL="0" distR="0" wp14:anchorId="23D320AA" wp14:editId="016B764D">
+                  <wp:extent cx="3680460" cy="2179965"/>
+                  <wp:effectExtent l="0" t="0" r="0" b="0"/>
+                  <wp:docPr id="20" name="Picture 20"/>
+                  <wp:cNvGraphicFramePr>
+                    <a:graphicFrameLocks xmlns:a="http://schemas.openxmlformats.org/drawingml/2006/main" noChangeAspect="1"/>
+                  </wp:cNvGraphicFramePr>
+                  <a:graphic xmlns:a="http://schemas.openxmlformats.org/drawingml/2006/main">
+                    <a:graphicData uri="http://schemas.openxmlformats.org/drawingml/2006/picture">
+                      <pic:pic xmlns:pic="http://schemas.openxmlformats.org/drawingml/2006/picture">
+                        <pic:nvPicPr>
+                          <pic:cNvPr id="1" name=""/>
+                          <pic:cNvPicPr/>
+                        </pic:nvPicPr>
+                        <pic:blipFill>
+                          <a:blip r:embed="rId26"/>
+                          <a:stretch>
+                            <a:fillRect/>
+                          </a:stretch>
+                        </pic:blipFill>
+                        <pic:spPr>
+                          <a:xfrm>
+                            <a:off x="0" y="0"/>
+                            <a:ext cx="3687362" cy="2184053"/>
+                          </a:xfrm>
+                          <a:prstGeom prst="rect">
+                            <a:avLst/>
+                          </a:prstGeom>
+                        </pic:spPr>
+                      </pic:pic>
+                    </a:graphicData>
+                  </a:graphic>
+                </wp:inline>
+              </w:drawing>
+            </w:r>
+          </w:p>
+          <w:p>
+            <w:pPr>
+              <w:jc w:val="center"/>
+              <w:rPr>
+                <w:noProof/>
+              </w:rPr>
+            </w:pPr>
+          </w:p>
+          <w:p>
+            <w:pPr>
+              <w:rPr>
+                <w:noProof/>
+              </w:rPr>
+            </w:pPr>
+            <w:r>
+              <w:rPr>
+                <w:noProof/>
+              </w:rPr>
+              <w:t>This will set the uploaded files to be created in the media folder of the root project’s directory. One sets the place, the other one sets the URL.</w:t>
+            </w:r>
+          </w:p>
+          <w:p>
+            <w:pPr>
+              <w:rPr>
+                <w:noProof/>
+              </w:rPr>
+            </w:pPr>
+          </w:p>
+          <w:p>
+            <w:pPr>
+              <w:rPr>
+                <w:noProof/>
+              </w:rPr>
+            </w:pPr>
+            <w:r>
+              <w:rPr>
+                <w:noProof/>
+              </w:rPr>
+              <w:lastRenderedPageBreak/>
+              <w:t>In our case, the profile_pics folder will now be created inside media folder.</w:t>
+            </w:r>
+          </w:p>
+          <w:p>
+            <w:pPr>
+              <w:rPr>
+                <w:noProof/>
+              </w:rPr>
+            </w:pPr>
+            <w:r>
+              <w:rPr>
+                <w:noProof/>
+              </w:rPr>
+              <w:t>/media/profile_pics</w:t>
+            </w:r>
+          </w:p>
+          <w:p>
+            <w:pPr>
+              <w:rPr>
+                <w:noProof/>
+              </w:rPr>
+            </w:pPr>
+          </w:p>
+          <w:p>
+            <w:pPr>
+              <w:rPr>
+                <w:noProof/>
+              </w:rPr>
+            </w:pPr>
+            <w:r>
+              <w:rPr>
+                <w:noProof/>
+              </w:rPr>
+              <w:drawing>
+                <wp:inline distT="0" distB="0" distL="0" distR="0" wp14:anchorId="0A28B560" wp14:editId="5C3F14F4">
+                  <wp:extent cx="3764280" cy="1275673"/>
+                  <wp:effectExtent l="0" t="0" r="7620" b="1270"/>
+                  <wp:docPr id="21" name="Picture 21"/>
+                  <wp:cNvGraphicFramePr>
+                    <a:graphicFrameLocks xmlns:a="http://schemas.openxmlformats.org/drawingml/2006/main" noChangeAspect="1"/>
+                  </wp:cNvGraphicFramePr>
+                  <a:graphic xmlns:a="http://schemas.openxmlformats.org/drawingml/2006/main">
+                    <a:graphicData uri="http://schemas.openxmlformats.org/drawingml/2006/picture">
+                      <pic:pic xmlns:pic="http://schemas.openxmlformats.org/drawingml/2006/picture">
+                        <pic:nvPicPr>
+                          <pic:cNvPr id="1" name=""/>
+                          <pic:cNvPicPr/>
+                        </pic:nvPicPr>
+                        <pic:blipFill>
+                          <a:blip r:embed="rId27"/>
+                          <a:stretch>
+                            <a:fillRect/>
+                          </a:stretch>
+                        </pic:blipFill>
+                        <pic:spPr>
+                          <a:xfrm>
+                            <a:off x="0" y="0"/>
+                            <a:ext cx="3778403" cy="1280459"/>
+                          </a:xfrm>
+                          <a:prstGeom prst="rect">
+                            <a:avLst/>
+                          </a:prstGeom>
+                        </pic:spPr>
+                      </pic:pic>
+                    </a:graphicData>
+                  </a:graphic>
+                </wp:inline>
+              </w:drawing>
+            </w:r>
+          </w:p>
+          <w:p>
+            <w:pPr>
+              <w:rPr>
+                <w:noProof/>
+              </w:rPr>
+            </w:pPr>
+          </w:p>
+          <w:p>
+            <w:pPr>
+              <w:rPr>
+                <w:noProof/>
+              </w:rPr>
+            </w:pPr>
+            <w:r>
+              <w:rPr>
+                <w:noProof/>
+              </w:rPr>
+              <w:t>Then you can access that URL in html like this:</w:t>
+            </w:r>
+          </w:p>
+          <w:p>
+            <w:pPr>
+              <w:rPr>
+                <w:noProof/>
+              </w:rPr>
+            </w:pPr>
+            <w:r>
+              <w:rPr>
+                <w:noProof/>
+              </w:rPr>
+              <w:drawing>
+                <wp:inline distT="0" distB="0" distL="0" distR="0" wp14:anchorId="25ACBF9A" wp14:editId="668A494A">
+                  <wp:extent cx="3939540" cy="1674725"/>
+                  <wp:effectExtent l="0" t="0" r="3810" b="1905"/>
+                  <wp:docPr id="22" name="Picture 22"/>
+                  <wp:cNvGraphicFramePr>
+                    <a:graphicFrameLocks xmlns:a="http://schemas.openxmlformats.org/drawingml/2006/main" noChangeAspect="1"/>
+                  </wp:cNvGraphicFramePr>
+                  <a:graphic xmlns:a="http://schemas.openxmlformats.org/drawingml/2006/main">
+                    <a:graphicData uri="http://schemas.openxmlformats.org/drawingml/2006/picture">
+                      <pic:pic xmlns:pic="http://schemas.openxmlformats.org/drawingml/2006/picture">
+                        <pic:nvPicPr>
+                          <pic:cNvPr id="1" name=""/>
+                          <pic:cNvPicPr/>
+                        </pic:nvPicPr>
+                        <pic:blipFill>
+                          <a:blip r:embed="rId28"/>
+                          <a:stretch>
+                            <a:fillRect/>
+                          </a:stretch>
+                        </pic:blipFill>
+                        <pic:spPr>
+                          <a:xfrm>
+                            <a:off x="0" y="0"/>
+                            <a:ext cx="3947659" cy="1678176"/>
+                          </a:xfrm>
+                          <a:prstGeom prst="rect">
+                            <a:avLst/>
+                          </a:prstGeom>
+                        </pic:spPr>
+                      </pic:pic>
+                    </a:graphicData>
+                  </a:graphic>
+                </wp:inline>
+              </w:drawing>
+            </w:r>
+          </w:p>
+          <w:p>
+            <w:pPr>
+              <w:rPr>
+                <w:noProof/>
+              </w:rPr>
+            </w:pPr>
+          </w:p>
+          <w:p>
+            <w:pPr>
+              <w:rPr>
+                <w:noProof/>
+              </w:rPr>
+            </w:pPr>
+            <w:r>
+              <w:rPr>
+                <w:noProof/>
+              </w:rPr>
+              <w:t>But we need to add those media paths in our main project URL like this:</w:t>
+            </w:r>
+          </w:p>
+          <w:p>
+            <w:pPr>
+              <w:rPr>
+                <w:noProof/>
+              </w:rPr>
+            </w:pPr>
+          </w:p>
+          <w:p>
+            <w:pPr>
+              <w:jc w:val="center"/>
+              <w:rPr>
+                <w:noProof/>
+              </w:rPr>
+            </w:pPr>
+            <w:r>
+              <w:rPr>
+                <w:noProof/>
+              </w:rPr>
+              <w:drawing>
+                <wp:inline distT="0" distB="0" distL="0" distR="0" wp14:anchorId="03A090A6" wp14:editId="572A72D2">
+                  <wp:extent cx="3413490" cy="3079799"/>
+                  <wp:effectExtent l="0" t="0" r="0" b="6350"/>
+                  <wp:docPr id="23" name="Picture 23"/>
+                  <wp:cNvGraphicFramePr>
+                    <a:graphicFrameLocks xmlns:a="http://schemas.openxmlformats.org/drawingml/2006/main" noChangeAspect="1"/>
+                  </wp:cNvGraphicFramePr>
+                  <a:graphic xmlns:a="http://schemas.openxmlformats.org/drawingml/2006/main">
+                    <a:graphicData uri="http://schemas.openxmlformats.org/drawingml/2006/picture">
+                      <pic:pic xmlns:pic="http://schemas.openxmlformats.org/drawingml/2006/picture">
+                        <pic:nvPicPr>
+                          <pic:cNvPr id="1" name=""/>
+                          <pic:cNvPicPr/>
+                        </pic:nvPicPr>
+                        <pic:blipFill>
+                          <a:blip r:embed="rId29"/>
+                          <a:stretch>
+                            <a:fillRect/>
+                          </a:stretch>
+                        </pic:blipFill>
+                        <pic:spPr>
+                          <a:xfrm>
+                            <a:off x="0" y="0"/>
+                            <a:ext cx="3417658" cy="3083560"/>
+                          </a:xfrm>
+                          <a:prstGeom prst="rect">
+                            <a:avLst/>
+                          </a:prstGeom>
+                        </pic:spPr>
+                      </pic:pic>
+                    </a:graphicData>
+                  </a:graphic>
+                </wp:inline>
+              </w:drawing>
+            </w:r>
+          </w:p>
+          <w:p>
+            <w:pPr>
+              <w:rPr>
+                <w:noProof/>
+              </w:rPr>
+            </w:pPr>
+          </w:p>
+        </w:tc>
+      </w:tr>
+      <w:tr>
+        <w:tc>
+          <w:tcPr>
+            <w:tcW w:w="4675" w:type="dxa"/>
+          </w:tcPr>
+          <w:p>
+            <w:pPr>
+              <w:rPr>
+                <w:b/>
+                <w:bCs/>
+              </w:rPr>
+            </w:pPr>
+          </w:p>
+          <w:p>
+            <w:pPr>
+              <w:rPr>
+                <w:b/>
+                <w:bCs/>
+              </w:rPr>
+            </w:pPr>
+            <w:r>
+              <w:rPr>
+                <w:b/>
+                <w:bCs/>
+              </w:rPr>
+              <w:lastRenderedPageBreak/>
+              <w:t>Signals and Receiver:</w:t>
+            </w:r>
+          </w:p>
+          <w:p>
+            <w:pPr>
+              <w:rPr>
+                <w:b/>
+                <w:bCs/>
+              </w:rPr>
+            </w:pPr>
+          </w:p>
+          <w:p>
+            <w:r>
+              <w:t xml:space="preserve">Signals and receiver are used when you want to create another object if another object was created as well. </w:t>
+            </w:r>
+          </w:p>
+          <w:p>
+            <w:pPr>
+              <w:rPr>
+                <w:b/>
+                <w:bCs/>
+              </w:rPr>
+            </w:pPr>
+          </w:p>
+        </w:tc>
+        <w:tc>
+          <w:tcPr>
+            <w:tcW w:w="4675" w:type="dxa"/>
+          </w:tcPr>
+          <w:p>
+            <w:pPr>
+              <w:rPr>
+                <w:noProof/>
+              </w:rPr>
+            </w:pPr>
+          </w:p>
+          <w:p>
+            <w:pPr>
+              <w:rPr>
+                <w:noProof/>
+              </w:rPr>
+            </w:pPr>
+            <w:r>
+              <w:rPr>
+                <w:noProof/>
+              </w:rPr>
+              <w:lastRenderedPageBreak/>
+              <w:t>In our case, we want to create a Profile object whenever a User object is created. We can do this by signals and receiver.</w:t>
+            </w:r>
+          </w:p>
+          <w:p>
+            <w:pPr>
+              <w:rPr>
+                <w:noProof/>
+              </w:rPr>
+            </w:pPr>
+          </w:p>
+          <w:p>
+            <w:pPr>
+              <w:rPr>
+                <w:noProof/>
+              </w:rPr>
+            </w:pPr>
+            <w:r>
+              <w:rPr>
+                <w:noProof/>
+              </w:rPr>
+              <w:t>The Django documentation suggest to separate it to a new .py file (signals.py) in the current app’s directory. Some other old code directly add this to models.py but it is not recommendad to avoid import problems.</w:t>
+            </w:r>
+          </w:p>
+          <w:p>
+            <w:pPr>
+              <w:rPr>
+                <w:noProof/>
+              </w:rPr>
+            </w:pPr>
+          </w:p>
+          <w:p>
+            <w:pPr>
+              <w:pStyle w:val="ListParagraph"/>
+              <w:numPr>
+                <w:ilvl w:val="0"/>
+                <w:numId w:val="1"/>
+              </w:numPr>
+              <w:rPr>
+                <w:noProof/>
+              </w:rPr>
+            </w:pPr>
+            <w:r>
+              <w:rPr>
+                <w:noProof/>
+              </w:rPr>
+              <w:t>Create a signals.py file in the user’s app.</w:t>
+            </w:r>
+          </w:p>
+          <w:p>
+            <w:pPr>
+              <w:rPr>
+                <w:noProof/>
+              </w:rPr>
+            </w:pPr>
+          </w:p>
+          <w:p>
+            <w:pPr>
+              <w:jc w:val="center"/>
+              <w:rPr>
+                <w:noProof/>
+                <w:lang w:val="en-US"/>
+              </w:rPr>
+            </w:pPr>
+            <w:r>
+              <w:rPr>
+                <w:noProof/>
+              </w:rPr>
+              <w:drawing>
+                <wp:inline distT="0" distB="0" distL="0" distR="0" wp14:anchorId="26E694B1" wp14:editId="7A08DE06">
+                  <wp:extent cx="3550425" cy="2032011"/>
+                  <wp:effectExtent l="0" t="0" r="0" b="6350"/>
+                  <wp:docPr id="24" name="Picture 24"/>
+                  <wp:cNvGraphicFramePr>
+                    <a:graphicFrameLocks xmlns:a="http://schemas.openxmlformats.org/drawingml/2006/main" noChangeAspect="1"/>
+                  </wp:cNvGraphicFramePr>
+                  <a:graphic xmlns:a="http://schemas.openxmlformats.org/drawingml/2006/main">
+                    <a:graphicData uri="http://schemas.openxmlformats.org/drawingml/2006/picture">
+                      <pic:pic xmlns:pic="http://schemas.openxmlformats.org/drawingml/2006/picture">
+                        <pic:nvPicPr>
+                          <pic:cNvPr id="1" name=""/>
+                          <pic:cNvPicPr/>
+                        </pic:nvPicPr>
+                        <pic:blipFill>
+                          <a:blip r:embed="rId30"/>
+                          <a:stretch>
+                            <a:fillRect/>
+                          </a:stretch>
+                        </pic:blipFill>
+                        <pic:spPr>
+                          <a:xfrm>
+                            <a:off x="0" y="0"/>
+                            <a:ext cx="3558195" cy="2036458"/>
+                          </a:xfrm>
+                          <a:prstGeom prst="rect">
+                            <a:avLst/>
+                          </a:prstGeom>
+                        </pic:spPr>
+                      </pic:pic>
+                    </a:graphicData>
+                  </a:graphic>
+                </wp:inline>
+              </w:drawing>
+            </w:r>
+          </w:p>
+          <w:p>
+            <w:pPr>
+              <w:rPr>
+                <w:noProof/>
+                <w:lang w:val="en-US"/>
+              </w:rPr>
+            </w:pPr>
+          </w:p>
+          <w:p>
+            <w:pPr>
+              <w:jc w:val="center"/>
+              <w:rPr>
+                <w:noProof/>
+                <w:lang w:val="en-US"/>
+              </w:rPr>
+            </w:pPr>
+            <w:r>
+              <w:rPr>
+                <w:noProof/>
+              </w:rPr>
+              <w:drawing>
+                <wp:inline distT="0" distB="0" distL="0" distR="0" wp14:anchorId="3AFAC74F" wp14:editId="1D3C7966">
+                  <wp:extent cx="3535008" cy="1313165"/>
+                  <wp:effectExtent l="0" t="0" r="0" b="1905"/>
+                  <wp:docPr id="25" name="Picture 25"/>
+                  <wp:cNvGraphicFramePr>
+                    <a:graphicFrameLocks xmlns:a="http://schemas.openxmlformats.org/drawingml/2006/main" noChangeAspect="1"/>
+                  </wp:cNvGraphicFramePr>
+                  <a:graphic xmlns:a="http://schemas.openxmlformats.org/drawingml/2006/main">
+                    <a:graphicData uri="http://schemas.openxmlformats.org/drawingml/2006/picture">
+                      <pic:pic xmlns:pic="http://schemas.openxmlformats.org/drawingml/2006/picture">
+                        <pic:nvPicPr>
+                          <pic:cNvPr id="1" name=""/>
+                          <pic:cNvPicPr/>
+                        </pic:nvPicPr>
+                        <pic:blipFill>
+                          <a:blip r:embed="rId31"/>
+                          <a:stretch>
+                            <a:fillRect/>
+                          </a:stretch>
+                        </pic:blipFill>
+                        <pic:spPr>
+                          <a:xfrm>
+                            <a:off x="0" y="0"/>
+                            <a:ext cx="3557728" cy="1321605"/>
+                          </a:xfrm>
+                          <a:prstGeom prst="rect">
+                            <a:avLst/>
+                          </a:prstGeom>
+                        </pic:spPr>
+                      </pic:pic>
+                    </a:graphicData>
+                  </a:graphic>
+                </wp:inline>
+              </w:drawing>
+            </w:r>
+          </w:p>
+          <w:p>
+            <w:pPr>
+              <w:rPr>
+                <w:noProof/>
+                <w:lang w:val="en-US"/>
+              </w:rPr>
+            </w:pPr>
+          </w:p>
+          <w:p>
+            <w:pPr>
+              <w:rPr>
+                <w:noProof/>
+                <w:lang w:val="en-US"/>
               </w:rPr>
             </w:pPr>
           </w:p>

</xml_diff>

<commit_message>
Updated the documentation note for future references in creating another Django web application.
</commit_message>
<xml_diff>
--- a/docs/Django Cheat Sheet.docx
+++ b/docs/Django Cheat Sheet.docx
@@ -58,8 +58,8 @@
         <w:tblLook w:val="04A0" w:firstRow="1" w:lastRow="0" w:firstColumn="1" w:lastColumn="0" w:noHBand="0" w:noVBand="1"/>
       </w:tblPr>
       <w:tblGrid>
-        <w:gridCol w:w="2924"/>
-        <w:gridCol w:w="6426"/>
+        <w:gridCol w:w="2087"/>
+        <w:gridCol w:w="7263"/>
       </w:tblGrid>
       <w:tr>
         <w:tc>
@@ -407,7 +407,11 @@
           </w:p>
           <w:p>
             <w:r>
-              <w:t>Templates (html files) are used so that an html file can be directly displayed. Templates should be created in a way where it is not repeatable (ex: having a base template.)</w:t>
+              <w:t xml:space="preserve">Templates (html files) are used so that an html file can be directly displayed. Templates should be created in a way where it is not repeatable (ex: </w:t>
+            </w:r>
+            <w:r>
+              <w:lastRenderedPageBreak/>
+              <w:t>having a base template.)</w:t>
             </w:r>
           </w:p>
         </w:tc>
@@ -417,6 +421,7 @@
           </w:tcPr>
           <w:p>
             <w:r>
+              <w:lastRenderedPageBreak/>
               <w:t>You need to add first</w:t>
             </w:r>
             <w:r>
@@ -497,6 +502,7 @@
           <w:p/>
           <w:p>
             <w:r>
+              <w:lastRenderedPageBreak/>
               <w:t>To display it, we edit the views.py and use the render function pointing to that file. To point to that file, add the return like:</w:t>
             </w:r>
           </w:p>
@@ -1439,6 +1445,7 @@
                 <w:b/>
                 <w:bCs/>
               </w:rPr>
+              <w:lastRenderedPageBreak/>
               <w:t>Creating a database:</w:t>
             </w:r>
           </w:p>
@@ -1496,7 +1503,6 @@
               <w:rPr>
                 <w:noProof/>
               </w:rPr>
-              <w:lastRenderedPageBreak/>
               <w:drawing>
                 <wp:inline distT="0" distB="0" distL="0" distR="0" wp14:anchorId="1E59BD5E" wp14:editId="0F9FEBEC">
                   <wp:extent cx="3297953" cy="1264920"/>
@@ -1825,6 +1831,7 @@
               <w:rPr>
                 <w:noProof/>
               </w:rPr>
+              <w:lastRenderedPageBreak/>
               <w:t>post = Post(author = user, title = “My Title”, content = “My Content”)</w:t>
             </w:r>
           </w:p>
@@ -1928,6 +1935,7 @@
                 <w:b/>
                 <w:bCs/>
               </w:rPr>
+              <w:lastRenderedPageBreak/>
               <w:t>Retrieving the database and displaying it to web page</w:t>
             </w:r>
             <w:r>
@@ -1956,11 +1964,7 @@
           </w:p>
           <w:p>
             <w:r>
-              <w:t xml:space="preserve">Same concept as querying in command line, we now do it </w:t>
-            </w:r>
-            <w:r>
-              <w:lastRenderedPageBreak/>
-              <w:t xml:space="preserve">in the </w:t>
+              <w:t xml:space="preserve">Same concept as querying in command line, we now do it in the </w:t>
             </w:r>
             <w:r>
               <w:t>views</w:t>
@@ -1996,7 +2000,6 @@
               <w:rPr>
                 <w:noProof/>
               </w:rPr>
-              <w:lastRenderedPageBreak/>
               <w:drawing>
                 <wp:inline distT="0" distB="0" distL="0" distR="0" wp14:anchorId="03FDFDA0" wp14:editId="768B13A8">
                   <wp:extent cx="3492517" cy="3017520"/>
@@ -2053,7 +2056,6 @@
                 <w:b/>
                 <w:bCs/>
               </w:rPr>
-              <w:lastRenderedPageBreak/>
               <w:t>Registering the created model in admin page</w:t>
             </w:r>
             <w:r>
@@ -2167,6 +2169,7 @@
               <w:rPr>
                 <w:noProof/>
               </w:rPr>
+              <w:lastRenderedPageBreak/>
               <w:drawing>
                 <wp:inline distT="0" distB="0" distL="0" distR="0" wp14:anchorId="66BD925F" wp14:editId="6702C9AF">
                   <wp:extent cx="3186598" cy="1973580"/>
@@ -2356,7 +2359,11 @@
               </w:numPr>
             </w:pPr>
             <w:r>
-              <w:t>Create route on the main project “/register” and include that directly to the views of user by importing it the main project urls.py.</w:t>
+              <w:t xml:space="preserve">Create route on the main project “/register” and include that directly </w:t>
+            </w:r>
+            <w:r>
+              <w:lastRenderedPageBreak/>
+              <w:t>to the views of user by importing it the main project urls.py.</w:t>
             </w:r>
           </w:p>
           <w:p/>
@@ -2388,6 +2395,7 @@
               <w:rPr>
                 <w:noProof/>
               </w:rPr>
+              <w:lastRenderedPageBreak/>
               <w:drawing>
                 <wp:inline distT="0" distB="0" distL="0" distR="0" wp14:anchorId="393EAADA" wp14:editId="53C8E408">
                   <wp:extent cx="3270891" cy="3642360"/>
@@ -2573,7 +2581,6 @@
                 <w:b/>
                 <w:bCs/>
               </w:rPr>
-              <w:lastRenderedPageBreak/>
               <w:t xml:space="preserve">Extending the </w:t>
             </w:r>
             <w:proofErr w:type="spellStart"/>
@@ -2620,6 +2627,7 @@
               <w:rPr>
                 <w:noProof/>
               </w:rPr>
+              <w:lastRenderedPageBreak/>
               <w:t>To extend the UserCreationForm we need to create a new .py file and inherit that UserCreationForm.</w:t>
             </w:r>
           </w:p>
@@ -2660,6 +2668,7 @@
               <w:rPr>
                 <w:noProof/>
               </w:rPr>
+              <w:lastRenderedPageBreak/>
               <w:drawing>
                 <wp:inline distT="0" distB="0" distL="0" distR="0" wp14:anchorId="76968733" wp14:editId="1110B03D">
                   <wp:extent cx="3840480" cy="2297723"/>
@@ -2743,6 +2752,7 @@
                 <w:b/>
                 <w:bCs/>
               </w:rPr>
+              <w:lastRenderedPageBreak/>
               <w:t xml:space="preserve">Using </w:t>
             </w:r>
             <w:proofErr w:type="spellStart"/>
@@ -3090,6 +3100,7 @@
               <w:rPr>
                 <w:noProof/>
               </w:rPr>
+              <w:lastRenderedPageBreak/>
               <w:drawing>
                 <wp:inline distT="0" distB="0" distL="0" distR="0" wp14:anchorId="426C39BD" wp14:editId="4AC5B0E6">
                   <wp:extent cx="3474720" cy="2673604"/>
@@ -3153,6 +3164,7 @@
                 <w:b/>
                 <w:bCs/>
               </w:rPr>
+              <w:lastRenderedPageBreak/>
               <w:t>Logging in and logging out:</w:t>
             </w:r>
           </w:p>
@@ -3406,6 +3418,7 @@
               <w:rPr>
                 <w:noProof/>
               </w:rPr>
+              <w:lastRenderedPageBreak/>
               <w:drawing>
                 <wp:inline distT="0" distB="0" distL="0" distR="0" wp14:anchorId="6405809E" wp14:editId="29DF6A51">
                   <wp:extent cx="3337560" cy="2346989"/>
@@ -3797,6 +3810,7 @@
                 <w:b/>
                 <w:bCs/>
               </w:rPr>
+              <w:lastRenderedPageBreak/>
               <w:t>Blog Profile:</w:t>
             </w:r>
           </w:p>
@@ -3924,7 +3938,6 @@
               <w:rPr>
                 <w:noProof/>
               </w:rPr>
-              <w:lastRenderedPageBreak/>
               <w:drawing>
                 <wp:inline distT="0" distB="0" distL="0" distR="0" wp14:anchorId="0D9CFDD9" wp14:editId="37503645">
                   <wp:extent cx="3429000" cy="1190625"/>
@@ -4230,40 +4243,40 @@
               <w:rPr>
                 <w:noProof/>
               </w:rPr>
+              <w:t>In our case, the profile_pics folder will now be created inside media folder.</w:t>
+            </w:r>
+          </w:p>
+          <w:p>
+            <w:pPr>
+              <w:rPr>
+                <w:noProof/>
+              </w:rPr>
+            </w:pPr>
+            <w:r>
+              <w:rPr>
+                <w:noProof/>
+              </w:rPr>
+              <w:t>/media/profile_pics</w:t>
+            </w:r>
+          </w:p>
+          <w:p>
+            <w:pPr>
+              <w:rPr>
+                <w:noProof/>
+              </w:rPr>
+            </w:pPr>
+          </w:p>
+          <w:p>
+            <w:pPr>
+              <w:rPr>
+                <w:noProof/>
+              </w:rPr>
+            </w:pPr>
+            <w:r>
+              <w:rPr>
+                <w:noProof/>
+              </w:rPr>
               <w:lastRenderedPageBreak/>
-              <w:t>In our case, the profile_pics folder will now be created inside media folder.</w:t>
-            </w:r>
-          </w:p>
-          <w:p>
-            <w:pPr>
-              <w:rPr>
-                <w:noProof/>
-              </w:rPr>
-            </w:pPr>
-            <w:r>
-              <w:rPr>
-                <w:noProof/>
-              </w:rPr>
-              <w:t>/media/profile_pics</w:t>
-            </w:r>
-          </w:p>
-          <w:p>
-            <w:pPr>
-              <w:rPr>
-                <w:noProof/>
-              </w:rPr>
-            </w:pPr>
-          </w:p>
-          <w:p>
-            <w:pPr>
-              <w:rPr>
-                <w:noProof/>
-              </w:rPr>
-            </w:pPr>
-            <w:r>
-              <w:rPr>
-                <w:noProof/>
-              </w:rPr>
               <w:drawing>
                 <wp:inline distT="0" distB="0" distL="0" distR="0" wp14:anchorId="0A28B560" wp14:editId="5C3F14F4">
                   <wp:extent cx="3764280" cy="1275673"/>
@@ -4477,21 +4490,24 @@
                 <w:b/>
                 <w:bCs/>
               </w:rPr>
+              <w:t>Signals and Receiver:</w:t>
+            </w:r>
+          </w:p>
+          <w:p>
+            <w:pPr>
+              <w:rPr>
+                <w:b/>
+                <w:bCs/>
+              </w:rPr>
+            </w:pPr>
+          </w:p>
+          <w:p>
+            <w:r>
+              <w:t xml:space="preserve">Signals and receiver are used when you </w:t>
+            </w:r>
+            <w:r>
               <w:lastRenderedPageBreak/>
-              <w:t>Signals and Receiver:</w:t>
-            </w:r>
-          </w:p>
-          <w:p>
-            <w:pPr>
-              <w:rPr>
-                <w:b/>
-                <w:bCs/>
-              </w:rPr>
-            </w:pPr>
-          </w:p>
-          <w:p>
-            <w:r>
-              <w:t xml:space="preserve">Signals and receiver are used when you want to create another object if another object was created as well. </w:t>
+              <w:t xml:space="preserve">want to create another object if another object was created as well. </w:t>
             </w:r>
           </w:p>
           <w:p>
@@ -4524,27 +4540,27 @@
               <w:rPr>
                 <w:noProof/>
               </w:rPr>
+              <w:t>In our case, we want to create a Profile object whenever a User object is created. We can do this by signals and receiver.</w:t>
+            </w:r>
+          </w:p>
+          <w:p>
+            <w:pPr>
+              <w:rPr>
+                <w:noProof/>
+              </w:rPr>
+            </w:pPr>
+          </w:p>
+          <w:p>
+            <w:pPr>
+              <w:rPr>
+                <w:noProof/>
+              </w:rPr>
+            </w:pPr>
+            <w:r>
+              <w:rPr>
+                <w:noProof/>
+              </w:rPr>
               <w:lastRenderedPageBreak/>
-              <w:t>In our case, we want to create a Profile object whenever a User object is created. We can do this by signals and receiver.</w:t>
-            </w:r>
-          </w:p>
-          <w:p>
-            <w:pPr>
-              <w:rPr>
-                <w:noProof/>
-              </w:rPr>
-            </w:pPr>
-          </w:p>
-          <w:p>
-            <w:pPr>
-              <w:rPr>
-                <w:noProof/>
-              </w:rPr>
-            </w:pPr>
-            <w:r>
-              <w:rPr>
-                <w:noProof/>
-              </w:rPr>
               <w:t>The Django documentation suggest to separate it to a new .py file (signals.py) in the current app’s directory. Some other old code directly add this to models.py but it is not recommendad to avoid import problems.</w:t>
             </w:r>
           </w:p>
@@ -4701,6 +4717,1130 @@
                 <w:lang w:val="en-US"/>
               </w:rPr>
             </w:pPr>
+          </w:p>
+        </w:tc>
+      </w:tr>
+      <w:tr>
+        <w:tc>
+          <w:tcPr>
+            <w:tcW w:w="4675" w:type="dxa"/>
+          </w:tcPr>
+          <w:p>
+            <w:pPr>
+              <w:rPr>
+                <w:b/>
+                <w:bCs/>
+              </w:rPr>
+            </w:pPr>
+            <w:r>
+              <w:rPr>
+                <w:b/>
+                <w:bCs/>
+              </w:rPr>
+              <w:t>Display certain post via its id in link</w:t>
+            </w:r>
+            <w:r>
+              <w:rPr>
+                <w:b/>
+                <w:bCs/>
+              </w:rPr>
+              <w:t xml:space="preserve"> and display all the post by the user:</w:t>
+            </w:r>
+          </w:p>
+          <w:p>
+            <w:pPr>
+              <w:rPr>
+                <w:b/>
+                <w:bCs/>
+              </w:rPr>
+            </w:pPr>
+          </w:p>
+          <w:p>
+            <w:pPr>
+              <w:rPr>
+                <w:b/>
+                <w:bCs/>
+              </w:rPr>
+            </w:pPr>
+          </w:p>
+        </w:tc>
+        <w:tc>
+          <w:tcPr>
+            <w:tcW w:w="4675" w:type="dxa"/>
+          </w:tcPr>
+          <w:p>
+            <w:pPr>
+              <w:rPr>
+                <w:noProof/>
+              </w:rPr>
+            </w:pPr>
+            <w:r>
+              <w:rPr>
+                <w:noProof/>
+              </w:rPr>
+              <w:t>Same workaround:</w:t>
+            </w:r>
+          </w:p>
+          <w:p>
+            <w:pPr>
+              <w:pStyle w:val="ListParagraph"/>
+              <w:numPr>
+                <w:ilvl w:val="0"/>
+                <w:numId w:val="1"/>
+              </w:numPr>
+              <w:rPr>
+                <w:noProof/>
+              </w:rPr>
+            </w:pPr>
+            <w:r>
+              <w:rPr>
+                <w:noProof/>
+              </w:rPr>
+              <w:t>Create a route in urls.py. The only difference is we now accept a id parameter.</w:t>
+            </w:r>
+          </w:p>
+          <w:p>
+            <w:pPr>
+              <w:pStyle w:val="ListParagraph"/>
+              <w:numPr>
+                <w:ilvl w:val="0"/>
+                <w:numId w:val="1"/>
+              </w:numPr>
+              <w:rPr>
+                <w:noProof/>
+              </w:rPr>
+            </w:pPr>
+            <w:r>
+              <w:rPr>
+                <w:noProof/>
+              </w:rPr>
+              <w:t>Link it to views.py. Receive that id parameter.</w:t>
+            </w:r>
+          </w:p>
+          <w:p>
+            <w:pPr>
+              <w:pStyle w:val="ListParagraph"/>
+              <w:numPr>
+                <w:ilvl w:val="0"/>
+                <w:numId w:val="1"/>
+              </w:numPr>
+              <w:rPr>
+                <w:noProof/>
+              </w:rPr>
+            </w:pPr>
+            <w:r>
+              <w:rPr>
+                <w:noProof/>
+              </w:rPr>
+              <w:t>Query the Posts object to get that post with specific id or get a list of all the post of a certain user.</w:t>
+            </w:r>
+          </w:p>
+          <w:p>
+            <w:pPr>
+              <w:pStyle w:val="ListParagraph"/>
+              <w:numPr>
+                <w:ilvl w:val="0"/>
+                <w:numId w:val="1"/>
+              </w:numPr>
+              <w:rPr>
+                <w:noProof/>
+              </w:rPr>
+            </w:pPr>
+            <w:r>
+              <w:rPr>
+                <w:noProof/>
+              </w:rPr>
+              <w:t>Create a static html to link to it and pass that data via jinja.</w:t>
+            </w:r>
+          </w:p>
+          <w:p>
+            <w:pPr>
+              <w:rPr>
+                <w:noProof/>
+              </w:rPr>
+            </w:pPr>
+          </w:p>
+          <w:p>
+            <w:pPr>
+              <w:rPr>
+                <w:noProof/>
+              </w:rPr>
+            </w:pPr>
+            <w:r>
+              <w:rPr>
+                <w:noProof/>
+              </w:rPr>
+              <w:drawing>
+                <wp:inline distT="0" distB="0" distL="0" distR="0" wp14:anchorId="04CF8045" wp14:editId="75BFEE7C">
+                  <wp:extent cx="3749040" cy="1608562"/>
+                  <wp:effectExtent l="0" t="0" r="3810" b="0"/>
+                  <wp:docPr id="26" name="Picture 26"/>
+                  <wp:cNvGraphicFramePr>
+                    <a:graphicFrameLocks xmlns:a="http://schemas.openxmlformats.org/drawingml/2006/main" noChangeAspect="1"/>
+                  </wp:cNvGraphicFramePr>
+                  <a:graphic xmlns:a="http://schemas.openxmlformats.org/drawingml/2006/main">
+                    <a:graphicData uri="http://schemas.openxmlformats.org/drawingml/2006/picture">
+                      <pic:pic xmlns:pic="http://schemas.openxmlformats.org/drawingml/2006/picture">
+                        <pic:nvPicPr>
+                          <pic:cNvPr id="1" name=""/>
+                          <pic:cNvPicPr/>
+                        </pic:nvPicPr>
+                        <pic:blipFill>
+                          <a:blip r:embed="rId32"/>
+                          <a:stretch>
+                            <a:fillRect/>
+                          </a:stretch>
+                        </pic:blipFill>
+                        <pic:spPr>
+                          <a:xfrm>
+                            <a:off x="0" y="0"/>
+                            <a:ext cx="3759869" cy="1613208"/>
+                          </a:xfrm>
+                          <a:prstGeom prst="rect">
+                            <a:avLst/>
+                          </a:prstGeom>
+                        </pic:spPr>
+                      </pic:pic>
+                    </a:graphicData>
+                  </a:graphic>
+                </wp:inline>
+              </w:drawing>
+            </w:r>
+          </w:p>
+          <w:p>
+            <w:pPr>
+              <w:rPr>
+                <w:noProof/>
+              </w:rPr>
+            </w:pPr>
+          </w:p>
+          <w:p>
+            <w:pPr>
+              <w:rPr>
+                <w:noProof/>
+              </w:rPr>
+            </w:pPr>
+            <w:r>
+              <w:rPr>
+                <w:noProof/>
+              </w:rPr>
+              <w:lastRenderedPageBreak/>
+              <w:drawing>
+                <wp:inline distT="0" distB="0" distL="0" distR="0" wp14:anchorId="6660F68B" wp14:editId="7C8BA7D7">
+                  <wp:extent cx="3939540" cy="3284634"/>
+                  <wp:effectExtent l="0" t="0" r="3810" b="0"/>
+                  <wp:docPr id="27" name="Picture 27"/>
+                  <wp:cNvGraphicFramePr>
+                    <a:graphicFrameLocks xmlns:a="http://schemas.openxmlformats.org/drawingml/2006/main" noChangeAspect="1"/>
+                  </wp:cNvGraphicFramePr>
+                  <a:graphic xmlns:a="http://schemas.openxmlformats.org/drawingml/2006/main">
+                    <a:graphicData uri="http://schemas.openxmlformats.org/drawingml/2006/picture">
+                      <pic:pic xmlns:pic="http://schemas.openxmlformats.org/drawingml/2006/picture">
+                        <pic:nvPicPr>
+                          <pic:cNvPr id="1" name=""/>
+                          <pic:cNvPicPr/>
+                        </pic:nvPicPr>
+                        <pic:blipFill>
+                          <a:blip r:embed="rId33"/>
+                          <a:stretch>
+                            <a:fillRect/>
+                          </a:stretch>
+                        </pic:blipFill>
+                        <pic:spPr>
+                          <a:xfrm>
+                            <a:off x="0" y="0"/>
+                            <a:ext cx="3951052" cy="3294232"/>
+                          </a:xfrm>
+                          <a:prstGeom prst="rect">
+                            <a:avLst/>
+                          </a:prstGeom>
+                        </pic:spPr>
+                      </pic:pic>
+                    </a:graphicData>
+                  </a:graphic>
+                </wp:inline>
+              </w:drawing>
+            </w:r>
+          </w:p>
+          <w:p>
+            <w:pPr>
+              <w:rPr>
+                <w:noProof/>
+              </w:rPr>
+            </w:pPr>
+          </w:p>
+        </w:tc>
+      </w:tr>
+      <w:tr>
+        <w:tc>
+          <w:tcPr>
+            <w:tcW w:w="4675" w:type="dxa"/>
+          </w:tcPr>
+          <w:p>
+            <w:pPr>
+              <w:rPr>
+                <w:b/>
+                <w:bCs/>
+              </w:rPr>
+            </w:pPr>
+            <w:r>
+              <w:rPr>
+                <w:b/>
+                <w:bCs/>
+              </w:rPr>
+              <w:t>Create a new post:</w:t>
+            </w:r>
+          </w:p>
+        </w:tc>
+        <w:tc>
+          <w:tcPr>
+            <w:tcW w:w="4675" w:type="dxa"/>
+          </w:tcPr>
+          <w:p>
+            <w:pPr>
+              <w:rPr>
+                <w:noProof/>
+              </w:rPr>
+            </w:pPr>
+            <w:r>
+              <w:rPr>
+                <w:noProof/>
+              </w:rPr>
+              <w:t>Same work around:</w:t>
+            </w:r>
+          </w:p>
+          <w:p>
+            <w:pPr>
+              <w:pStyle w:val="ListParagraph"/>
+              <w:numPr>
+                <w:ilvl w:val="0"/>
+                <w:numId w:val="1"/>
+              </w:numPr>
+              <w:rPr>
+                <w:noProof/>
+              </w:rPr>
+            </w:pPr>
+            <w:r>
+              <w:rPr>
+                <w:noProof/>
+              </w:rPr>
+              <w:t>Create route in urls.py.</w:t>
+            </w:r>
+          </w:p>
+          <w:p>
+            <w:pPr>
+              <w:pStyle w:val="ListParagraph"/>
+              <w:numPr>
+                <w:ilvl w:val="0"/>
+                <w:numId w:val="1"/>
+              </w:numPr>
+              <w:rPr>
+                <w:noProof/>
+              </w:rPr>
+            </w:pPr>
+            <w:r>
+              <w:rPr>
+                <w:noProof/>
+              </w:rPr>
+              <w:t>Connect it to views.py.</w:t>
+            </w:r>
+          </w:p>
+          <w:p>
+            <w:pPr>
+              <w:pStyle w:val="ListParagraph"/>
+              <w:numPr>
+                <w:ilvl w:val="0"/>
+                <w:numId w:val="1"/>
+              </w:numPr>
+              <w:rPr>
+                <w:noProof/>
+              </w:rPr>
+            </w:pPr>
+            <w:r>
+              <w:rPr>
+                <w:noProof/>
+              </w:rPr>
+              <w:t>Create a html static file.</w:t>
+            </w:r>
+          </w:p>
+          <w:p>
+            <w:pPr>
+              <w:pStyle w:val="ListParagraph"/>
+              <w:numPr>
+                <w:ilvl w:val="0"/>
+                <w:numId w:val="1"/>
+              </w:numPr>
+              <w:rPr>
+                <w:noProof/>
+              </w:rPr>
+            </w:pPr>
+            <w:r>
+              <w:rPr>
+                <w:noProof/>
+              </w:rPr>
+              <w:t>Create a form and pass it to that html file.</w:t>
+            </w:r>
+          </w:p>
+          <w:p>
+            <w:pPr>
+              <w:pStyle w:val="ListParagraph"/>
+              <w:numPr>
+                <w:ilvl w:val="0"/>
+                <w:numId w:val="1"/>
+              </w:numPr>
+              <w:rPr>
+                <w:noProof/>
+              </w:rPr>
+            </w:pPr>
+            <w:r>
+              <w:rPr>
+                <w:noProof/>
+              </w:rPr>
+              <w:t>To create a custom form, we inherit from forms.ModelForm then set the model equal to the object of the form we want to contain.</w:t>
+            </w:r>
+          </w:p>
+          <w:p>
+            <w:pPr>
+              <w:rPr>
+                <w:noProof/>
+              </w:rPr>
+            </w:pPr>
+          </w:p>
+          <w:p>
+            <w:pPr>
+              <w:jc w:val="center"/>
+              <w:rPr>
+                <w:noProof/>
+              </w:rPr>
+            </w:pPr>
+            <w:r>
+              <w:rPr>
+                <w:noProof/>
+              </w:rPr>
+              <w:drawing>
+                <wp:inline distT="0" distB="0" distL="0" distR="0" wp14:anchorId="71B5639B" wp14:editId="651B7B44">
+                  <wp:extent cx="3678366" cy="2895600"/>
+                  <wp:effectExtent l="0" t="0" r="0" b="0"/>
+                  <wp:docPr id="28" name="Picture 28"/>
+                  <wp:cNvGraphicFramePr>
+                    <a:graphicFrameLocks xmlns:a="http://schemas.openxmlformats.org/drawingml/2006/main" noChangeAspect="1"/>
+                  </wp:cNvGraphicFramePr>
+                  <a:graphic xmlns:a="http://schemas.openxmlformats.org/drawingml/2006/main">
+                    <a:graphicData uri="http://schemas.openxmlformats.org/drawingml/2006/picture">
+                      <pic:pic xmlns:pic="http://schemas.openxmlformats.org/drawingml/2006/picture">
+                        <pic:nvPicPr>
+                          <pic:cNvPr id="1" name=""/>
+                          <pic:cNvPicPr/>
+                        </pic:nvPicPr>
+                        <pic:blipFill>
+                          <a:blip r:embed="rId34"/>
+                          <a:stretch>
+                            <a:fillRect/>
+                          </a:stretch>
+                        </pic:blipFill>
+                        <pic:spPr>
+                          <a:xfrm>
+                            <a:off x="0" y="0"/>
+                            <a:ext cx="3687531" cy="2902815"/>
+                          </a:xfrm>
+                          <a:prstGeom prst="rect">
+                            <a:avLst/>
+                          </a:prstGeom>
+                        </pic:spPr>
+                      </pic:pic>
+                    </a:graphicData>
+                  </a:graphic>
+                </wp:inline>
+              </w:drawing>
+            </w:r>
+          </w:p>
+          <w:p>
+            <w:pPr>
+              <w:rPr>
+                <w:noProof/>
+              </w:rPr>
+            </w:pPr>
+          </w:p>
+          <w:p>
+            <w:pPr>
+              <w:jc w:val="center"/>
+              <w:rPr>
+                <w:noProof/>
+              </w:rPr>
+            </w:pPr>
+            <w:r>
+              <w:rPr>
+                <w:noProof/>
+              </w:rPr>
+              <w:lastRenderedPageBreak/>
+              <w:drawing>
+                <wp:inline distT="0" distB="0" distL="0" distR="0" wp14:anchorId="04D70B45" wp14:editId="4C7F7CA1">
+                  <wp:extent cx="3623181" cy="2324100"/>
+                  <wp:effectExtent l="0" t="0" r="0" b="0"/>
+                  <wp:docPr id="29" name="Picture 29"/>
+                  <wp:cNvGraphicFramePr>
+                    <a:graphicFrameLocks xmlns:a="http://schemas.openxmlformats.org/drawingml/2006/main" noChangeAspect="1"/>
+                  </wp:cNvGraphicFramePr>
+                  <a:graphic xmlns:a="http://schemas.openxmlformats.org/drawingml/2006/main">
+                    <a:graphicData uri="http://schemas.openxmlformats.org/drawingml/2006/picture">
+                      <pic:pic xmlns:pic="http://schemas.openxmlformats.org/drawingml/2006/picture">
+                        <pic:nvPicPr>
+                          <pic:cNvPr id="1" name=""/>
+                          <pic:cNvPicPr/>
+                        </pic:nvPicPr>
+                        <pic:blipFill>
+                          <a:blip r:embed="rId35"/>
+                          <a:stretch>
+                            <a:fillRect/>
+                          </a:stretch>
+                        </pic:blipFill>
+                        <pic:spPr>
+                          <a:xfrm>
+                            <a:off x="0" y="0"/>
+                            <a:ext cx="3634122" cy="2331118"/>
+                          </a:xfrm>
+                          <a:prstGeom prst="rect">
+                            <a:avLst/>
+                          </a:prstGeom>
+                        </pic:spPr>
+                      </pic:pic>
+                    </a:graphicData>
+                  </a:graphic>
+                </wp:inline>
+              </w:drawing>
+            </w:r>
+          </w:p>
+          <w:p>
+            <w:pPr>
+              <w:rPr>
+                <w:noProof/>
+              </w:rPr>
+            </w:pPr>
+          </w:p>
+        </w:tc>
+      </w:tr>
+      <w:tr>
+        <w:tc>
+          <w:tcPr>
+            <w:tcW w:w="4675" w:type="dxa"/>
+          </w:tcPr>
+          <w:p>
+            <w:pPr>
+              <w:rPr>
+                <w:b/>
+                <w:bCs/>
+              </w:rPr>
+            </w:pPr>
+            <w:r>
+              <w:rPr>
+                <w:b/>
+                <w:bCs/>
+              </w:rPr>
+              <w:t>Delete post:</w:t>
+            </w:r>
+          </w:p>
+        </w:tc>
+        <w:tc>
+          <w:tcPr>
+            <w:tcW w:w="4675" w:type="dxa"/>
+          </w:tcPr>
+          <w:p>
+            <w:pPr>
+              <w:rPr>
+                <w:noProof/>
+              </w:rPr>
+            </w:pPr>
+            <w:r>
+              <w:rPr>
+                <w:noProof/>
+              </w:rPr>
+              <w:t>Same workaround, we get the id of the post, just create a page with confirm deletion. We just need another check that we can delete that view the confirmation to delete if the current logged in user is the also the author of the post.</w:t>
+            </w:r>
+          </w:p>
+          <w:p>
+            <w:pPr>
+              <w:rPr>
+                <w:noProof/>
+              </w:rPr>
+            </w:pPr>
+          </w:p>
+          <w:p>
+            <w:pPr>
+              <w:rPr>
+                <w:noProof/>
+              </w:rPr>
+            </w:pPr>
+            <w:r>
+              <w:rPr>
+                <w:noProof/>
+              </w:rPr>
+              <w:drawing>
+                <wp:inline distT="0" distB="0" distL="0" distR="0" wp14:anchorId="404BCFF9" wp14:editId="1C6BBCC7">
+                  <wp:extent cx="4297680" cy="2867446"/>
+                  <wp:effectExtent l="0" t="0" r="7620" b="9525"/>
+                  <wp:docPr id="31" name="Picture 31"/>
+                  <wp:cNvGraphicFramePr>
+                    <a:graphicFrameLocks xmlns:a="http://schemas.openxmlformats.org/drawingml/2006/main" noChangeAspect="1"/>
+                  </wp:cNvGraphicFramePr>
+                  <a:graphic xmlns:a="http://schemas.openxmlformats.org/drawingml/2006/main">
+                    <a:graphicData uri="http://schemas.openxmlformats.org/drawingml/2006/picture">
+                      <pic:pic xmlns:pic="http://schemas.openxmlformats.org/drawingml/2006/picture">
+                        <pic:nvPicPr>
+                          <pic:cNvPr id="1" name=""/>
+                          <pic:cNvPicPr/>
+                        </pic:nvPicPr>
+                        <pic:blipFill>
+                          <a:blip r:embed="rId36"/>
+                          <a:stretch>
+                            <a:fillRect/>
+                          </a:stretch>
+                        </pic:blipFill>
+                        <pic:spPr>
+                          <a:xfrm>
+                            <a:off x="0" y="0"/>
+                            <a:ext cx="4302273" cy="2870510"/>
+                          </a:xfrm>
+                          <a:prstGeom prst="rect">
+                            <a:avLst/>
+                          </a:prstGeom>
+                        </pic:spPr>
+                      </pic:pic>
+                    </a:graphicData>
+                  </a:graphic>
+                </wp:inline>
+              </w:drawing>
+            </w:r>
+          </w:p>
+          <w:p>
+            <w:pPr>
+              <w:rPr>
+                <w:noProof/>
+              </w:rPr>
+            </w:pPr>
+          </w:p>
+        </w:tc>
+      </w:tr>
+      <w:tr>
+        <w:tc>
+          <w:tcPr>
+            <w:tcW w:w="4675" w:type="dxa"/>
+          </w:tcPr>
+          <w:p>
+            <w:pPr>
+              <w:rPr>
+                <w:b/>
+                <w:bCs/>
+              </w:rPr>
+            </w:pPr>
+            <w:r>
+              <w:rPr>
+                <w:b/>
+                <w:bCs/>
+              </w:rPr>
+              <w:t>Edit post:</w:t>
+            </w:r>
+          </w:p>
+        </w:tc>
+        <w:tc>
+          <w:tcPr>
+            <w:tcW w:w="4675" w:type="dxa"/>
+          </w:tcPr>
+          <w:p>
+            <w:pPr>
+              <w:rPr>
+                <w:noProof/>
+              </w:rPr>
+            </w:pPr>
+            <w:r>
+              <w:rPr>
+                <w:noProof/>
+              </w:rPr>
+              <w:t>Same workaround in delete post:</w:t>
+            </w:r>
+          </w:p>
+          <w:p>
+            <w:pPr>
+              <w:rPr>
+                <w:noProof/>
+              </w:rPr>
+            </w:pPr>
+          </w:p>
+          <w:p>
+            <w:pPr>
+              <w:rPr>
+                <w:noProof/>
+              </w:rPr>
+            </w:pPr>
+            <w:r>
+              <w:rPr>
+                <w:noProof/>
+              </w:rPr>
+              <w:lastRenderedPageBreak/>
+              <w:drawing>
+                <wp:inline distT="0" distB="0" distL="0" distR="0" wp14:anchorId="459CEA4B" wp14:editId="09786067">
+                  <wp:extent cx="3985260" cy="4633716"/>
+                  <wp:effectExtent l="0" t="0" r="0" b="0"/>
+                  <wp:docPr id="33" name="Picture 33"/>
+                  <wp:cNvGraphicFramePr>
+                    <a:graphicFrameLocks xmlns:a="http://schemas.openxmlformats.org/drawingml/2006/main" noChangeAspect="1"/>
+                  </wp:cNvGraphicFramePr>
+                  <a:graphic xmlns:a="http://schemas.openxmlformats.org/drawingml/2006/main">
+                    <a:graphicData uri="http://schemas.openxmlformats.org/drawingml/2006/picture">
+                      <pic:pic xmlns:pic="http://schemas.openxmlformats.org/drawingml/2006/picture">
+                        <pic:nvPicPr>
+                          <pic:cNvPr id="1" name=""/>
+                          <pic:cNvPicPr/>
+                        </pic:nvPicPr>
+                        <pic:blipFill>
+                          <a:blip r:embed="rId37"/>
+                          <a:stretch>
+                            <a:fillRect/>
+                          </a:stretch>
+                        </pic:blipFill>
+                        <pic:spPr>
+                          <a:xfrm>
+                            <a:off x="0" y="0"/>
+                            <a:ext cx="3989176" cy="4638269"/>
+                          </a:xfrm>
+                          <a:prstGeom prst="rect">
+                            <a:avLst/>
+                          </a:prstGeom>
+                        </pic:spPr>
+                      </pic:pic>
+                    </a:graphicData>
+                  </a:graphic>
+                </wp:inline>
+              </w:drawing>
+            </w:r>
+          </w:p>
+          <w:p>
+            <w:pPr>
+              <w:rPr>
+                <w:noProof/>
+              </w:rPr>
+            </w:pPr>
+          </w:p>
+        </w:tc>
+      </w:tr>
+      <w:tr>
+        <w:tc>
+          <w:tcPr>
+            <w:tcW w:w="4675" w:type="dxa"/>
+          </w:tcPr>
+          <w:p>
+            <w:pPr>
+              <w:rPr>
+                <w:b/>
+                <w:bCs/>
+              </w:rPr>
+            </w:pPr>
+            <w:r>
+              <w:rPr>
+                <w:b/>
+                <w:bCs/>
+              </w:rPr>
+              <w:t>Pagination:</w:t>
+            </w:r>
+          </w:p>
+        </w:tc>
+        <w:tc>
+          <w:tcPr>
+            <w:tcW w:w="4675" w:type="dxa"/>
+          </w:tcPr>
+          <w:p>
+            <w:pPr>
+              <w:rPr>
+                <w:noProof/>
+              </w:rPr>
+            </w:pPr>
+            <w:r>
+              <w:rPr>
+                <w:noProof/>
+              </w:rPr>
+              <w:t>Django makes it easy to pagination pages, simply wrap the object you want to paginate in the paginator object.</w:t>
+            </w:r>
+          </w:p>
+          <w:p>
+            <w:pPr>
+              <w:rPr>
+                <w:noProof/>
+              </w:rPr>
+            </w:pPr>
+          </w:p>
+          <w:p>
+            <w:pPr>
+              <w:jc w:val="center"/>
+              <w:rPr>
+                <w:noProof/>
+              </w:rPr>
+            </w:pPr>
+            <w:r>
+              <w:rPr>
+                <w:noProof/>
+              </w:rPr>
+              <w:drawing>
+                <wp:inline distT="0" distB="0" distL="0" distR="0" wp14:anchorId="041A6C5D" wp14:editId="6B10D204">
+                  <wp:extent cx="4060926" cy="2636520"/>
+                  <wp:effectExtent l="0" t="0" r="0" b="0"/>
+                  <wp:docPr id="35" name="Picture 35"/>
+                  <wp:cNvGraphicFramePr>
+                    <a:graphicFrameLocks xmlns:a="http://schemas.openxmlformats.org/drawingml/2006/main" noChangeAspect="1"/>
+                  </wp:cNvGraphicFramePr>
+                  <a:graphic xmlns:a="http://schemas.openxmlformats.org/drawingml/2006/main">
+                    <a:graphicData uri="http://schemas.openxmlformats.org/drawingml/2006/picture">
+                      <pic:pic xmlns:pic="http://schemas.openxmlformats.org/drawingml/2006/picture">
+                        <pic:nvPicPr>
+                          <pic:cNvPr id="1" name=""/>
+                          <pic:cNvPicPr/>
+                        </pic:nvPicPr>
+                        <pic:blipFill>
+                          <a:blip r:embed="rId38"/>
+                          <a:stretch>
+                            <a:fillRect/>
+                          </a:stretch>
+                        </pic:blipFill>
+                        <pic:spPr>
+                          <a:xfrm>
+                            <a:off x="0" y="0"/>
+                            <a:ext cx="4065850" cy="2639717"/>
+                          </a:xfrm>
+                          <a:prstGeom prst="rect">
+                            <a:avLst/>
+                          </a:prstGeom>
+                        </pic:spPr>
+                      </pic:pic>
+                    </a:graphicData>
+                  </a:graphic>
+                </wp:inline>
+              </w:drawing>
+            </w:r>
+          </w:p>
+          <w:p>
+            <w:pPr>
+              <w:jc w:val="center"/>
+              <w:rPr>
+                <w:noProof/>
+              </w:rPr>
+            </w:pPr>
+          </w:p>
+          <w:p>
+            <w:pPr>
+              <w:rPr>
+                <w:noProof/>
+              </w:rPr>
+            </w:pPr>
+            <w:r>
+              <w:rPr>
+                <w:noProof/>
+              </w:rPr>
+              <w:lastRenderedPageBreak/>
+              <w:t>Then you can access the post objects normally. We just add pagination at the bottom of the page.</w:t>
+            </w:r>
+          </w:p>
+          <w:p>
+            <w:pPr>
+              <w:rPr>
+                <w:noProof/>
+              </w:rPr>
+            </w:pPr>
+          </w:p>
+          <w:p>
+            <w:pPr>
+              <w:rPr>
+                <w:noProof/>
+              </w:rPr>
+            </w:pPr>
+            <w:r>
+              <w:rPr>
+                <w:noProof/>
+              </w:rPr>
+              <w:drawing>
+                <wp:inline distT="0" distB="0" distL="0" distR="0" wp14:anchorId="436857D9" wp14:editId="18818ACB">
+                  <wp:extent cx="4335780" cy="1857530"/>
+                  <wp:effectExtent l="0" t="0" r="7620" b="9525"/>
+                  <wp:docPr id="36" name="Picture 36"/>
+                  <wp:cNvGraphicFramePr>
+                    <a:graphicFrameLocks xmlns:a="http://schemas.openxmlformats.org/drawingml/2006/main" noChangeAspect="1"/>
+                  </wp:cNvGraphicFramePr>
+                  <a:graphic xmlns:a="http://schemas.openxmlformats.org/drawingml/2006/main">
+                    <a:graphicData uri="http://schemas.openxmlformats.org/drawingml/2006/picture">
+                      <pic:pic xmlns:pic="http://schemas.openxmlformats.org/drawingml/2006/picture">
+                        <pic:nvPicPr>
+                          <pic:cNvPr id="1" name=""/>
+                          <pic:cNvPicPr/>
+                        </pic:nvPicPr>
+                        <pic:blipFill>
+                          <a:blip r:embed="rId39"/>
+                          <a:stretch>
+                            <a:fillRect/>
+                          </a:stretch>
+                        </pic:blipFill>
+                        <pic:spPr>
+                          <a:xfrm>
+                            <a:off x="0" y="0"/>
+                            <a:ext cx="4348983" cy="1863186"/>
+                          </a:xfrm>
+                          <a:prstGeom prst="rect">
+                            <a:avLst/>
+                          </a:prstGeom>
+                        </pic:spPr>
+                      </pic:pic>
+                    </a:graphicData>
+                  </a:graphic>
+                </wp:inline>
+              </w:drawing>
+            </w:r>
+          </w:p>
+          <w:p>
+            <w:pPr>
+              <w:rPr>
+                <w:noProof/>
+              </w:rPr>
+            </w:pPr>
+          </w:p>
+          <w:p>
+            <w:pPr>
+              <w:rPr>
+                <w:noProof/>
+              </w:rPr>
+            </w:pPr>
+            <w:r>
+              <w:rPr>
+                <w:noProof/>
+              </w:rPr>
+              <w:t>The GET parameter for that views are passed to the url, logic handled inside views and then it displays it to the html.</w:t>
+            </w:r>
+          </w:p>
+        </w:tc>
+      </w:tr>
+      <w:tr>
+        <w:tc>
+          <w:tcPr>
+            <w:tcW w:w="4675" w:type="dxa"/>
+          </w:tcPr>
+          <w:p>
+            <w:pPr>
+              <w:rPr>
+                <w:b/>
+                <w:bCs/>
+              </w:rPr>
+            </w:pPr>
+            <w:r>
+              <w:rPr>
+                <w:b/>
+                <w:bCs/>
+              </w:rPr>
+              <w:t>Forgot password feature:</w:t>
+            </w:r>
+          </w:p>
+        </w:tc>
+        <w:tc>
+          <w:tcPr>
+            <w:tcW w:w="4675" w:type="dxa"/>
+          </w:tcPr>
+          <w:p>
+            <w:pPr>
+              <w:rPr>
+                <w:noProof/>
+              </w:rPr>
+            </w:pPr>
+            <w:r>
+              <w:rPr>
+                <w:noProof/>
+              </w:rPr>
+              <w:t>Creating a forgot password to send in email in Django is very straight forward. The views are built in, we just need to create the route and the static html page.</w:t>
+            </w:r>
+          </w:p>
+          <w:p>
+            <w:pPr>
+              <w:rPr>
+                <w:noProof/>
+              </w:rPr>
+            </w:pPr>
+          </w:p>
+          <w:p>
+            <w:pPr>
+              <w:rPr>
+                <w:noProof/>
+              </w:rPr>
+            </w:pPr>
+            <w:r>
+              <w:rPr>
+                <w:noProof/>
+              </w:rPr>
+              <w:drawing>
+                <wp:inline distT="0" distB="0" distL="0" distR="0" wp14:anchorId="75E5B739" wp14:editId="521A0D36">
+                  <wp:extent cx="4473265" cy="3558540"/>
+                  <wp:effectExtent l="0" t="0" r="3810" b="3810"/>
+                  <wp:docPr id="37" name="Picture 37"/>
+                  <wp:cNvGraphicFramePr>
+                    <a:graphicFrameLocks xmlns:a="http://schemas.openxmlformats.org/drawingml/2006/main" noChangeAspect="1"/>
+                  </wp:cNvGraphicFramePr>
+                  <a:graphic xmlns:a="http://schemas.openxmlformats.org/drawingml/2006/main">
+                    <a:graphicData uri="http://schemas.openxmlformats.org/drawingml/2006/picture">
+                      <pic:pic xmlns:pic="http://schemas.openxmlformats.org/drawingml/2006/picture">
+                        <pic:nvPicPr>
+                          <pic:cNvPr id="1" name=""/>
+                          <pic:cNvPicPr/>
+                        </pic:nvPicPr>
+                        <pic:blipFill>
+                          <a:blip r:embed="rId40"/>
+                          <a:stretch>
+                            <a:fillRect/>
+                          </a:stretch>
+                        </pic:blipFill>
+                        <pic:spPr>
+                          <a:xfrm>
+                            <a:off x="0" y="0"/>
+                            <a:ext cx="4481134" cy="3564800"/>
+                          </a:xfrm>
+                          <a:prstGeom prst="rect">
+                            <a:avLst/>
+                          </a:prstGeom>
+                        </pic:spPr>
+                      </pic:pic>
+                    </a:graphicData>
+                  </a:graphic>
+                </wp:inline>
+              </w:drawing>
+            </w:r>
+          </w:p>
+          <w:p>
+            <w:pPr>
+              <w:rPr>
+                <w:noProof/>
+              </w:rPr>
+            </w:pPr>
+          </w:p>
+          <w:p>
+            <w:pPr>
+              <w:rPr>
+                <w:noProof/>
+              </w:rPr>
+            </w:pPr>
+            <w:r>
+              <w:rPr>
+                <w:noProof/>
+              </w:rPr>
+              <w:t>The way to send email is you have to setup your own smtp, in this case we just Gmail. We just need a host, that a gmail account. Allow less secure apps to access your gmail then add this to settings.py.</w:t>
+            </w:r>
+          </w:p>
+          <w:p>
+            <w:pPr>
+              <w:rPr>
+                <w:noProof/>
+              </w:rPr>
+            </w:pPr>
+          </w:p>
+          <w:p>
+            <w:pPr>
+              <w:jc w:val="center"/>
+              <w:rPr>
+                <w:noProof/>
+              </w:rPr>
+            </w:pPr>
+            <w:r>
+              <w:rPr>
+                <w:noProof/>
+              </w:rPr>
+              <w:lastRenderedPageBreak/>
+              <w:drawing>
+                <wp:inline distT="0" distB="0" distL="0" distR="0" wp14:anchorId="4079F7D9" wp14:editId="2C2FD273">
+                  <wp:extent cx="4171747" cy="4648200"/>
+                  <wp:effectExtent l="0" t="0" r="635" b="0"/>
+                  <wp:docPr id="38" name="Picture 38"/>
+                  <wp:cNvGraphicFramePr>
+                    <a:graphicFrameLocks xmlns:a="http://schemas.openxmlformats.org/drawingml/2006/main" noChangeAspect="1"/>
+                  </wp:cNvGraphicFramePr>
+                  <a:graphic xmlns:a="http://schemas.openxmlformats.org/drawingml/2006/main">
+                    <a:graphicData uri="http://schemas.openxmlformats.org/drawingml/2006/picture">
+                      <pic:pic xmlns:pic="http://schemas.openxmlformats.org/drawingml/2006/picture">
+                        <pic:nvPicPr>
+                          <pic:cNvPr id="1" name=""/>
+                          <pic:cNvPicPr/>
+                        </pic:nvPicPr>
+                        <pic:blipFill>
+                          <a:blip r:embed="rId41"/>
+                          <a:stretch>
+                            <a:fillRect/>
+                          </a:stretch>
+                        </pic:blipFill>
+                        <pic:spPr>
+                          <a:xfrm>
+                            <a:off x="0" y="0"/>
+                            <a:ext cx="4175496" cy="4652378"/>
+                          </a:xfrm>
+                          <a:prstGeom prst="rect">
+                            <a:avLst/>
+                          </a:prstGeom>
+                        </pic:spPr>
+                      </pic:pic>
+                    </a:graphicData>
+                  </a:graphic>
+                </wp:inline>
+              </w:drawing>
+            </w:r>
+          </w:p>
+          <w:p>
+            <w:pPr>
+              <w:jc w:val="center"/>
+              <w:rPr>
+                <w:noProof/>
+              </w:rPr>
+            </w:pPr>
+          </w:p>
+          <w:p>
+            <w:pPr>
+              <w:rPr>
+                <w:noProof/>
+              </w:rPr>
+            </w:pPr>
+            <w:r>
+              <w:rPr>
+                <w:noProof/>
+              </w:rPr>
+              <w:t>I placed the my gmail username and password in an environment variable in my system so that I don’t have to type it manually there since I’m pushing this repository to a public github.</w:t>
+            </w:r>
+          </w:p>
+        </w:tc>
+      </w:tr>
+      <w:tr>
+        <w:tc>
+          <w:tcPr>
+            <w:tcW w:w="4675" w:type="dxa"/>
+          </w:tcPr>
+          <w:p>
+            <w:pPr>
+              <w:rPr>
+                <w:b/>
+                <w:bCs/>
+              </w:rPr>
+            </w:pPr>
+            <w:r>
+              <w:rPr>
+                <w:b/>
+                <w:bCs/>
+              </w:rPr>
+              <w:t xml:space="preserve">Complete the anchor links. </w:t>
+            </w:r>
+          </w:p>
+        </w:tc>
+        <w:tc>
+          <w:tcPr>
+            <w:tcW w:w="4675" w:type="dxa"/>
+          </w:tcPr>
+          <w:p>
+            <w:pPr>
+              <w:rPr>
+                <w:noProof/>
+              </w:rPr>
+            </w:pPr>
+            <w:r>
+              <w:rPr>
+                <w:noProof/>
+              </w:rPr>
+              <w:t>Just add the url links in anchor tags. Done. I’ll extend the app on my own.</w:t>
+            </w:r>
           </w:p>
         </w:tc>
       </w:tr>

</xml_diff>

<commit_message>
Removed space in basetemplate rending in logout.html. Updated docs.
</commit_message>
<xml_diff>
--- a/docs/Django Cheat Sheet.docx
+++ b/docs/Django Cheat Sheet.docx
@@ -503,7 +503,7 @@
           <w:p>
             <w:r>
               <w:lastRenderedPageBreak/>
-              <w:t>To display it, we edit the views.py and use the render function pointing to that file. To point to that file, add the return like:</w:t>
+              <w:t xml:space="preserve">To display it, we edit the views.py and use the render function pointing to that file. </w:t>
             </w:r>
           </w:p>
           <w:p/>
@@ -566,6 +566,9 @@
           </w:p>
           <w:p/>
           <w:p>
+            <w:pPr>
+              <w:jc w:val="center"/>
+            </w:pPr>
             <w:r>
               <w:rPr>
                 <w:noProof/>
@@ -794,6 +797,9 @@
             <w:tcW w:w="4675" w:type="dxa"/>
           </w:tcPr>
           <w:p>
+            <w:pPr>
+              <w:jc w:val="center"/>
+            </w:pPr>
             <w:r>
               <w:rPr>
                 <w:noProof/>
@@ -965,6 +971,7 @@
           </w:p>
           <w:p>
             <w:pPr>
+              <w:jc w:val="center"/>
               <w:rPr>
                 <w:noProof/>
               </w:rPr>
@@ -1074,6 +1081,7 @@
           </w:tcPr>
           <w:p>
             <w:pPr>
+              <w:jc w:val="center"/>
               <w:rPr>
                 <w:noProof/>
               </w:rPr>
@@ -1495,6 +1503,7 @@
           </w:tcPr>
           <w:p>
             <w:pPr>
+              <w:jc w:val="center"/>
               <w:rPr>
                 <w:noProof/>
               </w:rPr>
@@ -1542,6 +1551,7 @@
           </w:p>
           <w:p>
             <w:pPr>
+              <w:jc w:val="center"/>
               <w:rPr>
                 <w:noProof/>
               </w:rPr>
@@ -2106,6 +2116,7 @@
           </w:p>
           <w:p>
             <w:pPr>
+              <w:jc w:val="center"/>
               <w:rPr>
                 <w:noProof/>
               </w:rPr>
@@ -2387,6 +2398,7 @@
           </w:tcPr>
           <w:p>
             <w:pPr>
+              <w:jc w:val="center"/>
               <w:rPr>
                 <w:noProof/>
               </w:rPr>
@@ -2475,6 +2487,7 @@
           </w:tcPr>
           <w:p>
             <w:pPr>
+              <w:jc w:val="center"/>
               <w:rPr>
                 <w:noProof/>
               </w:rPr>
@@ -2660,6 +2673,7 @@
           </w:p>
           <w:p>
             <w:pPr>
+              <w:jc w:val="center"/>
               <w:rPr>
                 <w:noProof/>
               </w:rPr>
@@ -3092,6 +3106,7 @@
           </w:p>
           <w:p>
             <w:pPr>
+              <w:jc w:val="center"/>
               <w:rPr>
                 <w:noProof/>
               </w:rPr>
@@ -3655,6 +3670,7 @@
           </w:p>
           <w:p>
             <w:pPr>
+              <w:jc w:val="center"/>
               <w:rPr>
                 <w:noProof/>
               </w:rPr>
@@ -4268,6 +4284,7 @@
           </w:p>
           <w:p>
             <w:pPr>
+              <w:jc w:val="center"/>
               <w:rPr>
                 <w:noProof/>
               </w:rPr>
@@ -4336,6 +4353,7 @@
           </w:p>
           <w:p>
             <w:pPr>
+              <w:jc w:val="center"/>
               <w:rPr>
                 <w:noProof/>
               </w:rPr>
@@ -4737,6 +4755,7 @@
                 <w:b/>
                 <w:bCs/>
               </w:rPr>
+              <w:lastRenderedPageBreak/>
               <w:t>Display certain post via its id in link</w:t>
             </w:r>
             <w:r>
@@ -4862,6 +4881,7 @@
           </w:p>
           <w:p>
             <w:pPr>
+              <w:jc w:val="center"/>
               <w:rPr>
                 <w:noProof/>
               </w:rPr>
@@ -4916,6 +4936,7 @@
           </w:p>
           <w:p>
             <w:pPr>
+              <w:jc w:val="center"/>
               <w:rPr>
                 <w:noProof/>
               </w:rPr>
@@ -4988,6 +5009,7 @@
                 <w:b/>
                 <w:bCs/>
               </w:rPr>
+              <w:lastRenderedPageBreak/>
               <w:t>Create a new post:</w:t>
             </w:r>
           </w:p>
@@ -5236,6 +5258,7 @@
                 <w:b/>
                 <w:bCs/>
               </w:rPr>
+              <w:lastRenderedPageBreak/>
               <w:t>Delete post:</w:t>
             </w:r>
           </w:p>
@@ -5266,6 +5289,7 @@
           </w:p>
           <w:p>
             <w:pPr>
+              <w:jc w:val="center"/>
               <w:rPr>
                 <w:noProof/>
               </w:rPr>
@@ -5367,6 +5391,7 @@
           </w:p>
           <w:p>
             <w:pPr>
+              <w:jc w:val="center"/>
               <w:rPr>
                 <w:noProof/>
               </w:rPr>
@@ -5439,6 +5464,7 @@
                 <w:b/>
                 <w:bCs/>
               </w:rPr>
+              <w:lastRenderedPageBreak/>
               <w:t>Pagination:</w:t>
             </w:r>
           </w:p>
@@ -5630,6 +5656,7 @@
                 <w:b/>
                 <w:bCs/>
               </w:rPr>
+              <w:lastRenderedPageBreak/>
               <w:t>Forgot password feature:</w:t>
             </w:r>
           </w:p>
@@ -5821,6 +5848,7 @@
                 <w:b/>
                 <w:bCs/>
               </w:rPr>
+              <w:lastRenderedPageBreak/>
               <w:t xml:space="preserve">Complete the anchor links. </w:t>
             </w:r>
           </w:p>
@@ -5855,6 +5883,1973 @@
     </w:p>
     <w:p/>
     <w:p/>
+    <w:p/>
+    <w:p/>
+    <w:p/>
+    <w:p/>
+    <w:p/>
+    <w:p/>
+    <w:p>
+      <w:pPr>
+        <w:rPr>
+          <w:b/>
+        </w:rPr>
+      </w:pPr>
+      <w:r>
+        <w:rPr>
+          <w:b/>
+        </w:rPr>
+        <w:lastRenderedPageBreak/>
+        <w:t>Using AWS S3 for File Storage</w:t>
+      </w:r>
+    </w:p>
+    <w:p>
+      <w:pPr>
+        <w:pStyle w:val="ListParagraph"/>
+        <w:numPr>
+          <w:ilvl w:val="0"/>
+          <w:numId w:val="4"/>
+        </w:numPr>
+        <w:rPr>
+          <w:b/>
+        </w:rPr>
+      </w:pPr>
+      <w:r>
+        <w:rPr>
+          <w:bCs/>
+        </w:rPr>
+        <w:t>Create an account in AWS.</w:t>
+      </w:r>
+    </w:p>
+    <w:p>
+      <w:pPr>
+        <w:pStyle w:val="ListParagraph"/>
+        <w:numPr>
+          <w:ilvl w:val="0"/>
+          <w:numId w:val="4"/>
+        </w:numPr>
+        <w:rPr>
+          <w:b/>
+        </w:rPr>
+      </w:pPr>
+      <w:r>
+        <w:rPr>
+          <w:bCs/>
+        </w:rPr>
+        <w:t xml:space="preserve">You need to enter card information, but it </w:t>
+      </w:r>
+      <w:proofErr w:type="gramStart"/>
+      <w:r>
+        <w:rPr>
+          <w:bCs/>
+        </w:rPr>
+        <w:t>won’t</w:t>
+      </w:r>
+      <w:proofErr w:type="gramEnd"/>
+      <w:r>
+        <w:rPr>
+          <w:bCs/>
+        </w:rPr>
+        <w:t xml:space="preserve"> charge for free suite.</w:t>
+      </w:r>
+    </w:p>
+    <w:p>
+      <w:pPr>
+        <w:pStyle w:val="ListParagraph"/>
+        <w:numPr>
+          <w:ilvl w:val="0"/>
+          <w:numId w:val="4"/>
+        </w:numPr>
+        <w:rPr>
+          <w:b/>
+        </w:rPr>
+      </w:pPr>
+      <w:r>
+        <w:rPr>
+          <w:bCs/>
+        </w:rPr>
+        <w:t>Search for S3 in services.</w:t>
+      </w:r>
+    </w:p>
+    <w:p>
+      <w:pPr>
+        <w:pStyle w:val="ListParagraph"/>
+        <w:numPr>
+          <w:ilvl w:val="0"/>
+          <w:numId w:val="4"/>
+        </w:numPr>
+        <w:rPr>
+          <w:b/>
+        </w:rPr>
+      </w:pPr>
+      <w:r>
+        <w:rPr>
+          <w:bCs/>
+        </w:rPr>
+        <w:t>Create bucket with default settings.</w:t>
+      </w:r>
+    </w:p>
+    <w:p>
+      <w:pPr>
+        <w:pStyle w:val="ListParagraph"/>
+        <w:numPr>
+          <w:ilvl w:val="0"/>
+          <w:numId w:val="4"/>
+        </w:numPr>
+        <w:rPr>
+          <w:b/>
+        </w:rPr>
+      </w:pPr>
+      <w:r>
+        <w:rPr>
+          <w:bCs/>
+        </w:rPr>
+        <w:t xml:space="preserve">Edit the CORS configuration in the created bucket with the contents here: </w:t>
+      </w:r>
+    </w:p>
+    <w:p>
+      <w:pPr>
+        <w:pStyle w:val="ListParagraph"/>
+        <w:rPr>
+          <w:bCs/>
+        </w:rPr>
+      </w:pPr>
+      <w:hyperlink r:id="rId42" w:history="1">
+        <w:r>
+          <w:rPr>
+            <w:rStyle w:val="Hyperlink"/>
+            <w:bCs/>
+          </w:rPr>
+          <w:t>https://devcenter.heroku.com/articles/s3-upload-python</w:t>
+        </w:r>
+      </w:hyperlink>
+    </w:p>
+    <w:p>
+      <w:pPr>
+        <w:pStyle w:val="ListParagraph"/>
+        <w:numPr>
+          <w:ilvl w:val="0"/>
+          <w:numId w:val="4"/>
+        </w:numPr>
+        <w:rPr>
+          <w:bCs/>
+        </w:rPr>
+      </w:pPr>
+      <w:r>
+        <w:rPr>
+          <w:bCs/>
+        </w:rPr>
+        <w:t>Change the allowed origin to “*”</w:t>
+      </w:r>
+    </w:p>
+    <w:p>
+      <w:pPr>
+        <w:pStyle w:val="ListParagraph"/>
+        <w:numPr>
+          <w:ilvl w:val="0"/>
+          <w:numId w:val="4"/>
+        </w:numPr>
+        <w:rPr>
+          <w:bCs/>
+        </w:rPr>
+      </w:pPr>
+      <w:r>
+        <w:rPr>
+          <w:bCs/>
+        </w:rPr>
+        <w:t>Create a user that has more restriction than the admin of the bucket for security purposes.</w:t>
+      </w:r>
+    </w:p>
+    <w:p>
+      <w:pPr>
+        <w:pStyle w:val="ListParagraph"/>
+        <w:numPr>
+          <w:ilvl w:val="0"/>
+          <w:numId w:val="4"/>
+        </w:numPr>
+        <w:rPr>
+          <w:bCs/>
+        </w:rPr>
+      </w:pPr>
+      <w:r>
+        <w:rPr>
+          <w:bCs/>
+        </w:rPr>
+        <w:t xml:space="preserve">Search IAM in services again. Create new user with programmatic access only. </w:t>
+      </w:r>
+    </w:p>
+    <w:p>
+      <w:pPr>
+        <w:pStyle w:val="ListParagraph"/>
+        <w:numPr>
+          <w:ilvl w:val="0"/>
+          <w:numId w:val="4"/>
+        </w:numPr>
+        <w:rPr>
+          <w:bCs/>
+        </w:rPr>
+      </w:pPr>
+      <w:r>
+        <w:rPr>
+          <w:bCs/>
+        </w:rPr>
+        <w:t>Add S3 Full Access in the permission of the created user by navigating in Attach existing process directory.</w:t>
+      </w:r>
+    </w:p>
+    <w:p>
+      <w:pPr>
+        <w:pStyle w:val="ListParagraph"/>
+        <w:numPr>
+          <w:ilvl w:val="0"/>
+          <w:numId w:val="4"/>
+        </w:numPr>
+        <w:rPr>
+          <w:bCs/>
+        </w:rPr>
+      </w:pPr>
+      <w:r>
+        <w:rPr>
+          <w:bCs/>
+        </w:rPr>
+        <w:t>Just press next with default settings.</w:t>
+      </w:r>
+    </w:p>
+    <w:p>
+      <w:pPr>
+        <w:pStyle w:val="ListParagraph"/>
+        <w:numPr>
+          <w:ilvl w:val="0"/>
+          <w:numId w:val="4"/>
+        </w:numPr>
+        <w:rPr>
+          <w:bCs/>
+        </w:rPr>
+      </w:pPr>
+      <w:r>
+        <w:rPr>
+          <w:bCs/>
+        </w:rPr>
+        <w:t>Finally, you will have a window with access key id and secret access key</w:t>
+      </w:r>
+      <w:r>
+        <w:rPr>
+          <w:bCs/>
+        </w:rPr>
+        <w:t xml:space="preserve">, this will be placed in Django, not directory in code but in environment variables. </w:t>
+      </w:r>
+    </w:p>
+    <w:p>
+      <w:pPr>
+        <w:pStyle w:val="ListParagraph"/>
+        <w:rPr>
+          <w:bCs/>
+        </w:rPr>
+      </w:pPr>
+      <w:r>
+        <w:rPr>
+          <w:bCs/>
+        </w:rPr>
+        <w:t>AWS_ACCESS_KEY_ID=””</w:t>
+      </w:r>
+    </w:p>
+    <w:p>
+      <w:pPr>
+        <w:pStyle w:val="ListParagraph"/>
+        <w:rPr>
+          <w:bCs/>
+        </w:rPr>
+      </w:pPr>
+      <w:r>
+        <w:rPr>
+          <w:bCs/>
+        </w:rPr>
+        <w:t>AWS_SECRET_ACCESS_KEY=””</w:t>
+      </w:r>
+    </w:p>
+    <w:p>
+      <w:pPr>
+        <w:pStyle w:val="ListParagraph"/>
+        <w:rPr>
+          <w:bCs/>
+        </w:rPr>
+      </w:pPr>
+      <w:r>
+        <w:rPr>
+          <w:bCs/>
+        </w:rPr>
+        <w:t>AWS_STORAGE_BUCKET_NAME=””</w:t>
+      </w:r>
+    </w:p>
+    <w:p>
+      <w:pPr>
+        <w:pStyle w:val="ListParagraph"/>
+        <w:numPr>
+          <w:ilvl w:val="0"/>
+          <w:numId w:val="4"/>
+        </w:numPr>
+        <w:rPr>
+          <w:bCs/>
+        </w:rPr>
+      </w:pPr>
+      <w:r>
+        <w:rPr>
+          <w:bCs/>
+        </w:rPr>
+        <w:t xml:space="preserve">pip install </w:t>
+      </w:r>
+      <w:proofErr w:type="spellStart"/>
+      <w:r>
+        <w:rPr>
+          <w:bCs/>
+        </w:rPr>
+        <w:t>django</w:t>
+      </w:r>
+      <w:proofErr w:type="spellEnd"/>
+      <w:r>
+        <w:rPr>
+          <w:bCs/>
+        </w:rPr>
+        <w:t>-</w:t>
+      </w:r>
+      <w:proofErr w:type="gramStart"/>
+      <w:r>
+        <w:rPr>
+          <w:bCs/>
+        </w:rPr>
+        <w:t>storages</w:t>
+      </w:r>
+      <w:proofErr w:type="gramEnd"/>
+    </w:p>
+    <w:p>
+      <w:pPr>
+        <w:pStyle w:val="ListParagraph"/>
+        <w:numPr>
+          <w:ilvl w:val="0"/>
+          <w:numId w:val="4"/>
+        </w:numPr>
+        <w:rPr>
+          <w:bCs/>
+        </w:rPr>
+      </w:pPr>
+      <w:r>
+        <w:rPr>
+          <w:bCs/>
+        </w:rPr>
+        <w:t xml:space="preserve">pip install </w:t>
+      </w:r>
+      <w:proofErr w:type="gramStart"/>
+      <w:r>
+        <w:rPr>
+          <w:bCs/>
+        </w:rPr>
+        <w:t>boto3</w:t>
+      </w:r>
+      <w:proofErr w:type="gramEnd"/>
+    </w:p>
+    <w:p>
+      <w:pPr>
+        <w:pStyle w:val="ListParagraph"/>
+        <w:numPr>
+          <w:ilvl w:val="0"/>
+          <w:numId w:val="4"/>
+        </w:numPr>
+        <w:rPr>
+          <w:bCs/>
+        </w:rPr>
+      </w:pPr>
+      <w:r>
+        <w:rPr>
+          <w:bCs/>
+        </w:rPr>
+        <w:t>Edit settings.py, by adding “</w:t>
+      </w:r>
+      <w:proofErr w:type="gramStart"/>
+      <w:r>
+        <w:rPr>
+          <w:bCs/>
+        </w:rPr>
+        <w:t>storages”  at</w:t>
+      </w:r>
+      <w:proofErr w:type="gramEnd"/>
+      <w:r>
+        <w:rPr>
+          <w:bCs/>
+        </w:rPr>
+        <w:t xml:space="preserve"> INSTALLED_APPS.</w:t>
+      </w:r>
+    </w:p>
+    <w:p>
+      <w:pPr>
+        <w:pStyle w:val="ListParagraph"/>
+        <w:numPr>
+          <w:ilvl w:val="0"/>
+          <w:numId w:val="4"/>
+        </w:numPr>
+        <w:rPr>
+          <w:bCs/>
+        </w:rPr>
+      </w:pPr>
+      <w:r>
+        <w:rPr>
+          <w:bCs/>
+        </w:rPr>
+        <w:t>Add at the end of the settings.py the key=id in the env variables.</w:t>
+      </w:r>
+    </w:p>
+    <w:p>
+      <w:pPr>
+        <w:pStyle w:val="ListParagraph"/>
+        <w:numPr>
+          <w:ilvl w:val="0"/>
+          <w:numId w:val="4"/>
+        </w:numPr>
+        <w:rPr>
+          <w:bCs/>
+        </w:rPr>
+      </w:pPr>
+      <w:proofErr w:type="gramStart"/>
+      <w:r>
+        <w:rPr>
+          <w:bCs/>
+        </w:rPr>
+        <w:t>Add also</w:t>
+      </w:r>
+      <w:proofErr w:type="gramEnd"/>
+      <w:r>
+        <w:rPr>
+          <w:bCs/>
+        </w:rPr>
+        <w:t xml:space="preserve"> the following:</w:t>
+      </w:r>
+    </w:p>
+    <w:p>
+      <w:pPr>
+        <w:pStyle w:val="ListParagraph"/>
+        <w:rPr>
+          <w:bCs/>
+        </w:rPr>
+      </w:pPr>
+      <w:r>
+        <w:rPr>
+          <w:bCs/>
+        </w:rPr>
+        <w:t>AWS_S3_FILE_OVERWRITE = False</w:t>
+      </w:r>
+    </w:p>
+    <w:p>
+      <w:pPr>
+        <w:pStyle w:val="ListParagraph"/>
+        <w:rPr>
+          <w:bCs/>
+        </w:rPr>
+      </w:pPr>
+      <w:r>
+        <w:rPr>
+          <w:bCs/>
+        </w:rPr>
+        <w:t>AWS_DEFAULT_ACL = None</w:t>
+      </w:r>
+    </w:p>
+    <w:p>
+      <w:pPr>
+        <w:pStyle w:val="ListParagraph"/>
+        <w:rPr>
+          <w:bCs/>
+        </w:rPr>
+      </w:pPr>
+      <w:r>
+        <w:rPr>
+          <w:bCs/>
+        </w:rPr>
+        <w:t>DEFAULT_FILE_STORAGE = “</w:t>
+      </w:r>
+      <w:proofErr w:type="gramStart"/>
+      <w:r>
+        <w:rPr>
+          <w:bCs/>
+        </w:rPr>
+        <w:t>storages.backends</w:t>
+      </w:r>
+      <w:proofErr w:type="gramEnd"/>
+      <w:r>
+        <w:rPr>
+          <w:bCs/>
+        </w:rPr>
+        <w:t>.s3boto3.S3Boto3Storage”</w:t>
+      </w:r>
+    </w:p>
+    <w:p>
+      <w:pPr>
+        <w:pStyle w:val="ListParagraph"/>
+        <w:numPr>
+          <w:ilvl w:val="0"/>
+          <w:numId w:val="4"/>
+        </w:numPr>
+        <w:rPr>
+          <w:bCs/>
+        </w:rPr>
+      </w:pPr>
+      <w:r>
+        <w:rPr>
+          <w:bCs/>
+        </w:rPr>
+        <w:t xml:space="preserve">Comment the resize image in the profile’s model because it </w:t>
+      </w:r>
+      <w:proofErr w:type="gramStart"/>
+      <w:r>
+        <w:rPr>
+          <w:bCs/>
+        </w:rPr>
+        <w:t>won’t</w:t>
+      </w:r>
+      <w:proofErr w:type="gramEnd"/>
+      <w:r>
+        <w:rPr>
+          <w:bCs/>
+        </w:rPr>
+        <w:t xml:space="preserve"> work in S3.</w:t>
+      </w:r>
+    </w:p>
+    <w:p>
+      <w:pPr>
+        <w:pStyle w:val="ListParagraph"/>
+        <w:numPr>
+          <w:ilvl w:val="0"/>
+          <w:numId w:val="4"/>
+        </w:numPr>
+        <w:rPr>
+          <w:bCs/>
+        </w:rPr>
+      </w:pPr>
+      <w:r>
+        <w:rPr>
+          <w:bCs/>
+        </w:rPr>
+        <w:t xml:space="preserve">Add the files to S3, drag and drop the </w:t>
+      </w:r>
+      <w:r>
+        <w:rPr>
+          <w:bCs/>
+        </w:rPr>
+        <w:t>contents inside the media folder, not the media folder itself.</w:t>
+      </w:r>
+    </w:p>
+    <w:p>
+      <w:pPr>
+        <w:pStyle w:val="ListParagraph"/>
+        <w:numPr>
+          <w:ilvl w:val="0"/>
+          <w:numId w:val="4"/>
+        </w:numPr>
+        <w:rPr>
+          <w:bCs/>
+        </w:rPr>
+      </w:pPr>
+      <w:r>
+        <w:rPr>
+          <w:bCs/>
+        </w:rPr>
+        <w:t>Next, next by default settings.</w:t>
+      </w:r>
+    </w:p>
+    <w:p>
+      <w:pPr>
+        <w:rPr>
+          <w:b/>
+        </w:rPr>
+      </w:pPr>
+    </w:p>
+    <w:p>
+      <w:pPr>
+        <w:rPr>
+          <w:b/>
+        </w:rPr>
+      </w:pPr>
+    </w:p>
+    <w:p>
+      <w:pPr>
+        <w:rPr>
+          <w:b/>
+        </w:rPr>
+      </w:pPr>
+      <w:r>
+        <w:rPr>
+          <w:b/>
+        </w:rPr>
+        <w:t>Deploying Using Heroku</w:t>
+      </w:r>
+    </w:p>
+    <w:p>
+      <w:pPr>
+        <w:rPr>
+          <w:b/>
+        </w:rPr>
+      </w:pPr>
+    </w:p>
+    <w:p>
+      <w:pPr>
+        <w:pStyle w:val="ListParagraph"/>
+        <w:numPr>
+          <w:ilvl w:val="0"/>
+          <w:numId w:val="2"/>
+        </w:numPr>
+        <w:rPr>
+          <w:bCs/>
+        </w:rPr>
+      </w:pPr>
+      <w:r>
+        <w:rPr>
+          <w:bCs/>
+        </w:rPr>
+        <w:t xml:space="preserve">Install </w:t>
+      </w:r>
+      <w:proofErr w:type="spellStart"/>
+      <w:r>
+        <w:rPr>
+          <w:bCs/>
+        </w:rPr>
+        <w:t>heroku</w:t>
+      </w:r>
+      <w:proofErr w:type="spellEnd"/>
+      <w:r>
+        <w:rPr>
+          <w:bCs/>
+        </w:rPr>
+        <w:t>.</w:t>
+      </w:r>
+    </w:p>
+    <w:p>
+      <w:pPr>
+        <w:pStyle w:val="ListParagraph"/>
+        <w:numPr>
+          <w:ilvl w:val="0"/>
+          <w:numId w:val="2"/>
+        </w:numPr>
+        <w:rPr>
+          <w:bCs/>
+        </w:rPr>
+      </w:pPr>
+      <w:r>
+        <w:rPr>
+          <w:bCs/>
+        </w:rPr>
+        <w:t>Install git.</w:t>
+      </w:r>
+    </w:p>
+    <w:p>
+      <w:pPr>
+        <w:pStyle w:val="ListParagraph"/>
+        <w:numPr>
+          <w:ilvl w:val="0"/>
+          <w:numId w:val="2"/>
+        </w:numPr>
+        <w:rPr>
+          <w:bCs/>
+          <w:i/>
+          <w:iCs/>
+        </w:rPr>
+      </w:pPr>
+      <w:r>
+        <w:rPr>
+          <w:bCs/>
+          <w:i/>
+          <w:iCs/>
+        </w:rPr>
+        <w:t xml:space="preserve">pip install </w:t>
+      </w:r>
+      <w:proofErr w:type="spellStart"/>
+      <w:proofErr w:type="gramStart"/>
+      <w:r>
+        <w:rPr>
+          <w:bCs/>
+          <w:i/>
+          <w:iCs/>
+        </w:rPr>
+        <w:t>gunicorn</w:t>
+      </w:r>
+      <w:proofErr w:type="spellEnd"/>
+      <w:proofErr w:type="gramEnd"/>
+    </w:p>
+    <w:p>
+      <w:pPr>
+        <w:pStyle w:val="ListParagraph"/>
+        <w:numPr>
+          <w:ilvl w:val="0"/>
+          <w:numId w:val="2"/>
+        </w:numPr>
+        <w:rPr>
+          <w:bCs/>
+          <w:i/>
+          <w:iCs/>
+        </w:rPr>
+      </w:pPr>
+      <w:r>
+        <w:rPr>
+          <w:bCs/>
+          <w:i/>
+          <w:iCs/>
+        </w:rPr>
+        <w:t>pip freeze &gt; requirements.txt</w:t>
+      </w:r>
+    </w:p>
+    <w:p>
+      <w:pPr>
+        <w:pStyle w:val="ListParagraph"/>
+        <w:numPr>
+          <w:ilvl w:val="0"/>
+          <w:numId w:val="2"/>
+        </w:numPr>
+        <w:rPr>
+          <w:bCs/>
+        </w:rPr>
+      </w:pPr>
+      <w:r>
+        <w:rPr>
+          <w:bCs/>
+        </w:rPr>
+        <w:t>You need to add and commit the requirements.txt</w:t>
+      </w:r>
+      <w:r>
+        <w:rPr>
+          <w:bCs/>
+        </w:rPr>
+        <w:t xml:space="preserve"> to the project’s repository. Git is required,</w:t>
+      </w:r>
+    </w:p>
+    <w:p>
+      <w:pPr>
+        <w:pStyle w:val="ListParagraph"/>
+        <w:numPr>
+          <w:ilvl w:val="0"/>
+          <w:numId w:val="2"/>
+        </w:numPr>
+        <w:rPr>
+          <w:bCs/>
+          <w:i/>
+          <w:iCs/>
+        </w:rPr>
+      </w:pPr>
+      <w:proofErr w:type="spellStart"/>
+      <w:r>
+        <w:rPr>
+          <w:bCs/>
+          <w:i/>
+          <w:iCs/>
+        </w:rPr>
+        <w:t>heroku</w:t>
+      </w:r>
+      <w:proofErr w:type="spellEnd"/>
+      <w:r>
+        <w:rPr>
+          <w:bCs/>
+          <w:i/>
+          <w:iCs/>
+        </w:rPr>
+        <w:t xml:space="preserve"> create </w:t>
+      </w:r>
+      <w:proofErr w:type="spellStart"/>
+      <w:r>
+        <w:rPr>
+          <w:bCs/>
+          <w:i/>
+          <w:iCs/>
+        </w:rPr>
+        <w:t>pythondjangoblog</w:t>
+      </w:r>
+      <w:proofErr w:type="spellEnd"/>
+      <w:r>
+        <w:rPr>
+          <w:bCs/>
+          <w:i/>
+          <w:iCs/>
+        </w:rPr>
+        <w:t>-</w:t>
+      </w:r>
+      <w:proofErr w:type="gramStart"/>
+      <w:r>
+        <w:rPr>
+          <w:bCs/>
+          <w:i/>
+          <w:iCs/>
+        </w:rPr>
+        <w:t>rom</w:t>
+      </w:r>
+      <w:proofErr w:type="gramEnd"/>
+    </w:p>
+    <w:p>
+      <w:pPr>
+        <w:pStyle w:val="ListParagraph"/>
+        <w:numPr>
+          <w:ilvl w:val="0"/>
+          <w:numId w:val="2"/>
+        </w:numPr>
+        <w:rPr>
+          <w:bCs/>
+          <w:i/>
+          <w:iCs/>
+        </w:rPr>
+      </w:pPr>
+      <w:proofErr w:type="spellStart"/>
+      <w:r>
+        <w:rPr>
+          <w:bCs/>
+          <w:i/>
+          <w:iCs/>
+        </w:rPr>
+        <w:lastRenderedPageBreak/>
+        <w:t>heroku</w:t>
+      </w:r>
+      <w:proofErr w:type="spellEnd"/>
+      <w:r>
+        <w:rPr>
+          <w:bCs/>
+          <w:i/>
+          <w:iCs/>
+        </w:rPr>
+        <w:t xml:space="preserve"> open</w:t>
+      </w:r>
+    </w:p>
+    <w:p>
+      <w:pPr>
+        <w:pStyle w:val="ListParagraph"/>
+        <w:numPr>
+          <w:ilvl w:val="0"/>
+          <w:numId w:val="2"/>
+        </w:numPr>
+        <w:rPr>
+          <w:bCs/>
+          <w:i/>
+          <w:iCs/>
+        </w:rPr>
+      </w:pPr>
+      <w:r>
+        <w:rPr>
+          <w:bCs/>
+          <w:i/>
+          <w:iCs/>
+        </w:rPr>
+        <w:t xml:space="preserve">git push </w:t>
+      </w:r>
+      <w:proofErr w:type="spellStart"/>
+      <w:r>
+        <w:rPr>
+          <w:bCs/>
+          <w:i/>
+          <w:iCs/>
+        </w:rPr>
+        <w:t>heroku</w:t>
+      </w:r>
+      <w:proofErr w:type="spellEnd"/>
+      <w:r>
+        <w:rPr>
+          <w:bCs/>
+          <w:i/>
+          <w:iCs/>
+        </w:rPr>
+        <w:t xml:space="preserve"> master</w:t>
+      </w:r>
+    </w:p>
+    <w:p>
+      <w:pPr>
+        <w:pStyle w:val="ListParagraph"/>
+        <w:numPr>
+          <w:ilvl w:val="0"/>
+          <w:numId w:val="2"/>
+        </w:numPr>
+        <w:rPr>
+          <w:bCs/>
+          <w:i/>
+          <w:iCs/>
+        </w:rPr>
+      </w:pPr>
+      <w:r>
+        <w:rPr>
+          <w:bCs/>
+          <w:iCs/>
+        </w:rPr>
+        <w:t xml:space="preserve">It will have an error about </w:t>
+      </w:r>
+      <w:proofErr w:type="spellStart"/>
+      <w:r>
+        <w:rPr>
+          <w:bCs/>
+          <w:iCs/>
+        </w:rPr>
+        <w:t>staticfiles</w:t>
+      </w:r>
+      <w:proofErr w:type="spellEnd"/>
+      <w:r>
+        <w:rPr>
+          <w:bCs/>
+          <w:iCs/>
+        </w:rPr>
+        <w:t>, next step solves it.</w:t>
+      </w:r>
+    </w:p>
+    <w:p>
+      <w:pPr>
+        <w:pStyle w:val="ListParagraph"/>
+        <w:numPr>
+          <w:ilvl w:val="0"/>
+          <w:numId w:val="2"/>
+        </w:numPr>
+        <w:rPr>
+          <w:bCs/>
+        </w:rPr>
+      </w:pPr>
+      <w:r>
+        <w:rPr>
+          <w:bCs/>
+        </w:rPr>
+        <w:t xml:space="preserve">Add </w:t>
+      </w:r>
+      <w:r>
+        <w:rPr>
+          <w:bCs/>
+          <w:i/>
+          <w:iCs/>
+        </w:rPr>
+        <w:t xml:space="preserve">STATIC_ROOT = </w:t>
+      </w:r>
+      <w:proofErr w:type="spellStart"/>
+      <w:proofErr w:type="gramStart"/>
+      <w:r>
+        <w:rPr>
+          <w:bCs/>
+          <w:i/>
+          <w:iCs/>
+        </w:rPr>
+        <w:t>os.path</w:t>
+      </w:r>
+      <w:proofErr w:type="gramEnd"/>
+      <w:r>
+        <w:rPr>
+          <w:bCs/>
+          <w:i/>
+          <w:iCs/>
+        </w:rPr>
+        <w:t>.join</w:t>
+      </w:r>
+      <w:proofErr w:type="spellEnd"/>
+      <w:r>
+        <w:rPr>
+          <w:bCs/>
+          <w:i/>
+          <w:iCs/>
+        </w:rPr>
+        <w:t>(BASE_DIR, "</w:t>
+      </w:r>
+      <w:proofErr w:type="spellStart"/>
+      <w:r>
+        <w:rPr>
+          <w:bCs/>
+          <w:i/>
+          <w:iCs/>
+        </w:rPr>
+        <w:t>staticfiles</w:t>
+      </w:r>
+      <w:proofErr w:type="spellEnd"/>
+      <w:r>
+        <w:rPr>
+          <w:bCs/>
+          <w:i/>
+          <w:iCs/>
+        </w:rPr>
+        <w:t>")</w:t>
+      </w:r>
+      <w:r>
+        <w:rPr>
+          <w:bCs/>
+        </w:rPr>
+        <w:t xml:space="preserve"> in settings.py</w:t>
+      </w:r>
+    </w:p>
+    <w:p>
+      <w:pPr>
+        <w:pStyle w:val="ListParagraph"/>
+        <w:numPr>
+          <w:ilvl w:val="0"/>
+          <w:numId w:val="2"/>
+        </w:numPr>
+        <w:rPr>
+          <w:bCs/>
+        </w:rPr>
+      </w:pPr>
+      <w:r>
+        <w:rPr>
+          <w:bCs/>
+        </w:rPr>
+        <w:t>F</w:t>
+      </w:r>
+      <w:r>
+        <w:rPr>
+          <w:bCs/>
+        </w:rPr>
+        <w:t>rom here on</w:t>
+      </w:r>
+      <w:r>
+        <w:rPr>
+          <w:bCs/>
+        </w:rPr>
+        <w:t>, f</w:t>
+      </w:r>
+      <w:r>
+        <w:rPr>
+          <w:bCs/>
+        </w:rPr>
+        <w:t xml:space="preserve">or every </w:t>
+      </w:r>
+      <w:r>
+        <w:rPr>
+          <w:bCs/>
+        </w:rPr>
+        <w:t>change</w:t>
+      </w:r>
+      <w:r>
+        <w:rPr>
+          <w:bCs/>
+        </w:rPr>
+        <w:t>, you need to commit it, then git push Heroku master again</w:t>
+      </w:r>
+      <w:r>
+        <w:rPr>
+          <w:bCs/>
+        </w:rPr>
+        <w:t>.</w:t>
+      </w:r>
+    </w:p>
+    <w:p>
+      <w:pPr>
+        <w:pStyle w:val="ListParagraph"/>
+        <w:numPr>
+          <w:ilvl w:val="0"/>
+          <w:numId w:val="2"/>
+        </w:numPr>
+        <w:rPr>
+          <w:bCs/>
+        </w:rPr>
+      </w:pPr>
+      <w:r>
+        <w:rPr>
+          <w:bCs/>
+        </w:rPr>
+        <w:t>NOTE that all the credentials used and SECRET_KEY that is included in settings.py, you should use an environment variable because its values is supposed not to be included in the repository.  Then you set its values in the Heroku config file where it cannot be viewed by other users except the admin.</w:t>
+      </w:r>
+    </w:p>
+    <w:p>
+      <w:pPr>
+        <w:jc w:val="center"/>
+        <w:rPr>
+          <w:bCs/>
+        </w:rPr>
+      </w:pPr>
+      <w:r>
+        <w:rPr>
+          <w:noProof/>
+        </w:rPr>
+        <w:drawing>
+          <wp:inline distT="0" distB="0" distL="0" distR="0" wp14:anchorId="2CFF755E" wp14:editId="5F465FD4">
+            <wp:extent cx="3971925" cy="1095375"/>
+            <wp:effectExtent l="0" t="0" r="9525" b="9525"/>
+            <wp:docPr id="34" name="Picture 34" descr="Text&#10;&#10;Description automatically generated"/>
+            <wp:cNvGraphicFramePr>
+              <a:graphicFrameLocks xmlns:a="http://schemas.openxmlformats.org/drawingml/2006/main" noChangeAspect="1"/>
+            </wp:cNvGraphicFramePr>
+            <a:graphic xmlns:a="http://schemas.openxmlformats.org/drawingml/2006/main">
+              <a:graphicData uri="http://schemas.openxmlformats.org/drawingml/2006/picture">
+                <pic:pic xmlns:pic="http://schemas.openxmlformats.org/drawingml/2006/picture">
+                  <pic:nvPicPr>
+                    <pic:cNvPr id="34" name="Picture 34" descr="Text&#10;&#10;Description automatically generated"/>
+                    <pic:cNvPicPr/>
+                  </pic:nvPicPr>
+                  <pic:blipFill>
+                    <a:blip r:embed="rId43"/>
+                    <a:stretch>
+                      <a:fillRect/>
+                    </a:stretch>
+                  </pic:blipFill>
+                  <pic:spPr>
+                    <a:xfrm>
+                      <a:off x="0" y="0"/>
+                      <a:ext cx="3971925" cy="1095375"/>
+                    </a:xfrm>
+                    <a:prstGeom prst="rect">
+                      <a:avLst/>
+                    </a:prstGeom>
+                  </pic:spPr>
+                </pic:pic>
+              </a:graphicData>
+            </a:graphic>
+          </wp:inline>
+        </w:drawing>
+      </w:r>
+    </w:p>
+    <w:p>
+      <w:pPr>
+        <w:jc w:val="center"/>
+        <w:rPr>
+          <w:bCs/>
+        </w:rPr>
+      </w:pPr>
+      <w:r>
+        <w:rPr>
+          <w:noProof/>
+        </w:rPr>
+        <w:drawing>
+          <wp:inline distT="0" distB="0" distL="0" distR="0" wp14:anchorId="29D72933" wp14:editId="09A4366C">
+            <wp:extent cx="3992880" cy="1753285"/>
+            <wp:effectExtent l="0" t="0" r="7620" b="0"/>
+            <wp:docPr id="30" name="Picture 30" descr="Text&#10;&#10;Description automatically generated"/>
+            <wp:cNvGraphicFramePr>
+              <a:graphicFrameLocks xmlns:a="http://schemas.openxmlformats.org/drawingml/2006/main" noChangeAspect="1"/>
+            </wp:cNvGraphicFramePr>
+            <a:graphic xmlns:a="http://schemas.openxmlformats.org/drawingml/2006/main">
+              <a:graphicData uri="http://schemas.openxmlformats.org/drawingml/2006/picture">
+                <pic:pic xmlns:pic="http://schemas.openxmlformats.org/drawingml/2006/picture">
+                  <pic:nvPicPr>
+                    <pic:cNvPr id="30" name="Picture 30" descr="Text&#10;&#10;Description automatically generated"/>
+                    <pic:cNvPicPr/>
+                  </pic:nvPicPr>
+                  <pic:blipFill>
+                    <a:blip r:embed="rId44"/>
+                    <a:stretch>
+                      <a:fillRect/>
+                    </a:stretch>
+                  </pic:blipFill>
+                  <pic:spPr>
+                    <a:xfrm>
+                      <a:off x="0" y="0"/>
+                      <a:ext cx="4001537" cy="1757086"/>
+                    </a:xfrm>
+                    <a:prstGeom prst="rect">
+                      <a:avLst/>
+                    </a:prstGeom>
+                  </pic:spPr>
+                </pic:pic>
+              </a:graphicData>
+            </a:graphic>
+          </wp:inline>
+        </w:drawing>
+      </w:r>
+    </w:p>
+    <w:p>
+      <w:pPr>
+        <w:pStyle w:val="ListParagraph"/>
+        <w:numPr>
+          <w:ilvl w:val="0"/>
+          <w:numId w:val="2"/>
+        </w:numPr>
+        <w:rPr>
+          <w:bCs/>
+        </w:rPr>
+      </w:pPr>
+      <w:r>
+        <w:rPr>
+          <w:bCs/>
+        </w:rPr>
+        <w:t xml:space="preserve">Then in your Heroku, you run </w:t>
+      </w:r>
+      <w:proofErr w:type="gramStart"/>
+      <w:r>
+        <w:rPr>
+          <w:bCs/>
+        </w:rPr>
+        <w:t>this commands</w:t>
+      </w:r>
+      <w:proofErr w:type="gramEnd"/>
+      <w:r>
+        <w:rPr>
+          <w:bCs/>
+        </w:rPr>
+        <w:t>:</w:t>
+      </w:r>
+    </w:p>
+    <w:p>
+      <w:pPr>
+        <w:rPr>
+          <w:bCs/>
+        </w:rPr>
+      </w:pPr>
+    </w:p>
+    <w:p>
+      <w:pPr>
+        <w:rPr>
+          <w:bCs/>
+        </w:rPr>
+      </w:pPr>
+      <w:proofErr w:type="spellStart"/>
+      <w:r>
+        <w:rPr>
+          <w:bCs/>
+        </w:rPr>
+        <w:t>heroku</w:t>
+      </w:r>
+      <w:proofErr w:type="spellEnd"/>
+      <w:r>
+        <w:rPr>
+          <w:bCs/>
+        </w:rPr>
+        <w:t xml:space="preserve"> </w:t>
+      </w:r>
+      <w:proofErr w:type="spellStart"/>
+      <w:proofErr w:type="gramStart"/>
+      <w:r>
+        <w:rPr>
+          <w:bCs/>
+        </w:rPr>
+        <w:t>config:set</w:t>
+      </w:r>
+      <w:proofErr w:type="spellEnd"/>
+      <w:proofErr w:type="gramEnd"/>
+      <w:r>
+        <w:rPr>
+          <w:bCs/>
+        </w:rPr>
+        <w:t xml:space="preserve"> SECRET_KEY=”b&amp;h3))1(^3yw@@7kgu$i4@1l+-d@7s8-(#9!-c^(80fs#v_#vh”</w:t>
+      </w:r>
+    </w:p>
+    <w:p>
+      <w:pPr>
+        <w:rPr>
+          <w:bCs/>
+        </w:rPr>
+      </w:pPr>
+      <w:proofErr w:type="spellStart"/>
+      <w:r>
+        <w:rPr>
+          <w:bCs/>
+        </w:rPr>
+        <w:t>heroku</w:t>
+      </w:r>
+      <w:proofErr w:type="spellEnd"/>
+      <w:r>
+        <w:rPr>
+          <w:bCs/>
+        </w:rPr>
+        <w:t xml:space="preserve"> </w:t>
+      </w:r>
+      <w:proofErr w:type="spellStart"/>
+      <w:proofErr w:type="gramStart"/>
+      <w:r>
+        <w:rPr>
+          <w:bCs/>
+        </w:rPr>
+        <w:t>config:set</w:t>
+      </w:r>
+      <w:proofErr w:type="spellEnd"/>
+      <w:proofErr w:type="gramEnd"/>
+      <w:r>
+        <w:rPr>
+          <w:bCs/>
+        </w:rPr>
+        <w:t xml:space="preserve"> EMAIL_HOST_USER</w:t>
+      </w:r>
+      <w:r>
+        <w:rPr>
+          <w:bCs/>
+        </w:rPr>
+        <w:t>=”</w:t>
+      </w:r>
+      <w:r>
+        <w:rPr>
+          <w:bCs/>
+        </w:rPr>
+        <w:t xml:space="preserve"> </w:t>
+      </w:r>
+      <w:r>
+        <w:rPr>
+          <w:bCs/>
+        </w:rPr>
+        <w:t>”</w:t>
+      </w:r>
+    </w:p>
+    <w:p>
+      <w:pPr>
+        <w:rPr>
+          <w:bCs/>
+        </w:rPr>
+      </w:pPr>
+      <w:proofErr w:type="spellStart"/>
+      <w:r>
+        <w:rPr>
+          <w:bCs/>
+        </w:rPr>
+        <w:t>heroku</w:t>
+      </w:r>
+      <w:proofErr w:type="spellEnd"/>
+      <w:r>
+        <w:rPr>
+          <w:bCs/>
+        </w:rPr>
+        <w:t xml:space="preserve"> </w:t>
+      </w:r>
+      <w:proofErr w:type="spellStart"/>
+      <w:proofErr w:type="gramStart"/>
+      <w:r>
+        <w:rPr>
+          <w:bCs/>
+        </w:rPr>
+        <w:t>config:set</w:t>
+      </w:r>
+      <w:proofErr w:type="spellEnd"/>
+      <w:proofErr w:type="gramEnd"/>
+      <w:r>
+        <w:rPr>
+          <w:bCs/>
+        </w:rPr>
+        <w:t xml:space="preserve"> EMAIL</w:t>
+      </w:r>
+      <w:r>
+        <w:rPr>
+          <w:bCs/>
+        </w:rPr>
+        <w:t>_</w:t>
+      </w:r>
+      <w:r>
+        <w:rPr>
+          <w:bCs/>
+        </w:rPr>
+        <w:t>HOST_PASSWORD=””</w:t>
+      </w:r>
+    </w:p>
+    <w:p>
+      <w:pPr>
+        <w:rPr>
+          <w:bCs/>
+        </w:rPr>
+      </w:pPr>
+    </w:p>
+    <w:p>
+      <w:pPr>
+        <w:pStyle w:val="ListParagraph"/>
+        <w:numPr>
+          <w:ilvl w:val="0"/>
+          <w:numId w:val="2"/>
+        </w:numPr>
+        <w:rPr>
+          <w:bCs/>
+        </w:rPr>
+      </w:pPr>
+      <w:r>
+        <w:rPr>
+          <w:bCs/>
+        </w:rPr>
+        <w:t>Push again and the command said it has been deployed, but when you open your browser, it will display this error:</w:t>
+      </w:r>
+    </w:p>
+    <w:p>
+      <w:pPr>
+        <w:pStyle w:val="ListParagraph"/>
+        <w:numPr>
+          <w:ilvl w:val="0"/>
+          <w:numId w:val="2"/>
+        </w:numPr>
+        <w:jc w:val="center"/>
+        <w:rPr>
+          <w:bCs/>
+        </w:rPr>
+      </w:pPr>
+      <w:r>
+        <w:rPr>
+          <w:noProof/>
+        </w:rPr>
+        <w:lastRenderedPageBreak/>
+        <w:drawing>
+          <wp:inline distT="0" distB="0" distL="0" distR="0" wp14:anchorId="6203AA97" wp14:editId="5E5016A5">
+            <wp:extent cx="4076700" cy="2460829"/>
+            <wp:effectExtent l="0" t="0" r="0" b="0"/>
+            <wp:docPr id="32" name="Picture 32" descr="Graphical user interface&#10;&#10;Description automatically generated"/>
+            <wp:cNvGraphicFramePr>
+              <a:graphicFrameLocks xmlns:a="http://schemas.openxmlformats.org/drawingml/2006/main" noChangeAspect="1"/>
+            </wp:cNvGraphicFramePr>
+            <a:graphic xmlns:a="http://schemas.openxmlformats.org/drawingml/2006/main">
+              <a:graphicData uri="http://schemas.openxmlformats.org/drawingml/2006/picture">
+                <pic:pic xmlns:pic="http://schemas.openxmlformats.org/drawingml/2006/picture">
+                  <pic:nvPicPr>
+                    <pic:cNvPr id="32" name="Picture 32" descr="Graphical user interface&#10;&#10;Description automatically generated"/>
+                    <pic:cNvPicPr/>
+                  </pic:nvPicPr>
+                  <pic:blipFill>
+                    <a:blip r:embed="rId45"/>
+                    <a:stretch>
+                      <a:fillRect/>
+                    </a:stretch>
+                  </pic:blipFill>
+                  <pic:spPr>
+                    <a:xfrm>
+                      <a:off x="0" y="0"/>
+                      <a:ext cx="4080923" cy="2463378"/>
+                    </a:xfrm>
+                    <a:prstGeom prst="rect">
+                      <a:avLst/>
+                    </a:prstGeom>
+                  </pic:spPr>
+                </pic:pic>
+              </a:graphicData>
+            </a:graphic>
+          </wp:inline>
+        </w:drawing>
+      </w:r>
+    </w:p>
+    <w:p>
+      <w:pPr>
+        <w:pStyle w:val="ListParagraph"/>
+        <w:numPr>
+          <w:ilvl w:val="0"/>
+          <w:numId w:val="2"/>
+        </w:numPr>
+        <w:rPr>
+          <w:bCs/>
+        </w:rPr>
+      </w:pPr>
+      <w:r>
+        <w:rPr>
+          <w:bCs/>
+        </w:rPr>
+        <w:t>Create "</w:t>
+      </w:r>
+      <w:proofErr w:type="spellStart"/>
+      <w:r>
+        <w:rPr>
+          <w:bCs/>
+        </w:rPr>
+        <w:t>Procfile</w:t>
+      </w:r>
+      <w:proofErr w:type="spellEnd"/>
+      <w:r>
+        <w:rPr>
+          <w:bCs/>
+        </w:rPr>
+        <w:t>" no extension</w:t>
+      </w:r>
+      <w:r>
+        <w:rPr>
+          <w:bCs/>
+        </w:rPr>
+        <w:t xml:space="preserve"> in the root of project’s folder with the contents:</w:t>
+      </w:r>
+    </w:p>
+    <w:p>
+      <w:pPr>
+        <w:pStyle w:val="ListParagraph"/>
+        <w:rPr>
+          <w:bCs/>
+          <w:i/>
+          <w:iCs/>
+        </w:rPr>
+      </w:pPr>
+      <w:r>
+        <w:rPr>
+          <w:bCs/>
+          <w:i/>
+          <w:iCs/>
+        </w:rPr>
+        <w:t xml:space="preserve">web: </w:t>
+      </w:r>
+      <w:proofErr w:type="spellStart"/>
+      <w:r>
+        <w:rPr>
+          <w:bCs/>
+          <w:i/>
+          <w:iCs/>
+        </w:rPr>
+        <w:t>gunicorn</w:t>
+      </w:r>
+      <w:proofErr w:type="spellEnd"/>
+      <w:r>
+        <w:rPr>
+          <w:bCs/>
+          <w:i/>
+          <w:iCs/>
+        </w:rPr>
+        <w:t xml:space="preserve"> </w:t>
+      </w:r>
+      <w:proofErr w:type="spellStart"/>
+      <w:r>
+        <w:rPr>
+          <w:bCs/>
+          <w:i/>
+          <w:iCs/>
+        </w:rPr>
+        <w:t>Python_Django_Blog.wsgi</w:t>
+      </w:r>
+      <w:proofErr w:type="spellEnd"/>
+    </w:p>
+    <w:p>
+      <w:pPr>
+        <w:pStyle w:val="ListParagraph"/>
+        <w:numPr>
+          <w:ilvl w:val="0"/>
+          <w:numId w:val="2"/>
+        </w:numPr>
+        <w:rPr>
+          <w:bCs/>
+        </w:rPr>
+      </w:pPr>
+      <w:r>
+        <w:rPr>
+          <w:bCs/>
+        </w:rPr>
+        <w:t xml:space="preserve">Add the link of the created </w:t>
+      </w:r>
+      <w:proofErr w:type="spellStart"/>
+      <w:r>
+        <w:rPr>
+          <w:bCs/>
+        </w:rPr>
+        <w:t>heroku</w:t>
+      </w:r>
+      <w:proofErr w:type="spellEnd"/>
+      <w:r>
+        <w:rPr>
+          <w:bCs/>
+        </w:rPr>
+        <w:t xml:space="preserve"> app in the ALLOWED_HOST in settings.py</w:t>
+      </w:r>
+    </w:p>
+    <w:p>
+      <w:pPr>
+        <w:pStyle w:val="ListParagraph"/>
+        <w:rPr>
+          <w:bCs/>
+          <w:i/>
+          <w:iCs/>
+        </w:rPr>
+      </w:pPr>
+      <w:r>
+        <w:rPr>
+          <w:bCs/>
+          <w:i/>
+          <w:iCs/>
+        </w:rPr>
+        <w:t>ALLOWED_HOST = ["pythondjangoblog-rom.herokuapp.com"]</w:t>
+      </w:r>
+    </w:p>
+    <w:p>
+      <w:pPr>
+        <w:pStyle w:val="ListParagraph"/>
+        <w:numPr>
+          <w:ilvl w:val="0"/>
+          <w:numId w:val="2"/>
+        </w:numPr>
+        <w:rPr>
+          <w:bCs/>
+        </w:rPr>
+      </w:pPr>
+      <w:r>
+        <w:rPr>
+          <w:bCs/>
+        </w:rPr>
+        <w:t xml:space="preserve">Set </w:t>
+      </w:r>
+      <w:r>
+        <w:rPr>
+          <w:bCs/>
+          <w:i/>
+          <w:iCs/>
+        </w:rPr>
+        <w:t>DEBUG=False</w:t>
+      </w:r>
+      <w:r>
+        <w:rPr>
+          <w:bCs/>
+        </w:rPr>
+        <w:t xml:space="preserve"> in settings.py.</w:t>
+      </w:r>
+    </w:p>
+    <w:p>
+      <w:pPr>
+        <w:pStyle w:val="ListParagraph"/>
+        <w:numPr>
+          <w:ilvl w:val="0"/>
+          <w:numId w:val="2"/>
+        </w:numPr>
+        <w:rPr>
+          <w:bCs/>
+        </w:rPr>
+      </w:pPr>
+      <w:r>
+        <w:rPr>
+          <w:bCs/>
+        </w:rPr>
+        <w:t>Push</w:t>
+      </w:r>
+    </w:p>
+    <w:p>
+      <w:pPr>
+        <w:pStyle w:val="ListParagraph"/>
+        <w:numPr>
+          <w:ilvl w:val="0"/>
+          <w:numId w:val="2"/>
+        </w:numPr>
+        <w:rPr>
+          <w:bCs/>
+        </w:rPr>
+      </w:pPr>
+      <w:r>
+        <w:rPr>
+          <w:bCs/>
+        </w:rPr>
+        <w:t xml:space="preserve">pip install </w:t>
+      </w:r>
+      <w:proofErr w:type="spellStart"/>
+      <w:r>
+        <w:rPr>
+          <w:bCs/>
+        </w:rPr>
+        <w:t>django-</w:t>
+      </w:r>
+      <w:proofErr w:type="gramStart"/>
+      <w:r>
+        <w:rPr>
+          <w:bCs/>
+        </w:rPr>
+        <w:t>heroku</w:t>
+      </w:r>
+      <w:proofErr w:type="spellEnd"/>
+      <w:proofErr w:type="gramEnd"/>
+    </w:p>
+    <w:p>
+      <w:pPr>
+        <w:pStyle w:val="ListParagraph"/>
+        <w:numPr>
+          <w:ilvl w:val="0"/>
+          <w:numId w:val="2"/>
+        </w:numPr>
+        <w:rPr>
+          <w:bCs/>
+        </w:rPr>
+      </w:pPr>
+      <w:r>
+        <w:rPr>
+          <w:bCs/>
+        </w:rPr>
+        <w:t xml:space="preserve">import </w:t>
+      </w:r>
+      <w:proofErr w:type="spellStart"/>
+      <w:r>
+        <w:rPr>
+          <w:bCs/>
+        </w:rPr>
+        <w:t>django_heroku</w:t>
+      </w:r>
+      <w:proofErr w:type="spellEnd"/>
+      <w:r>
+        <w:rPr>
+          <w:bCs/>
+        </w:rPr>
+        <w:t xml:space="preserve"> in settings.py.</w:t>
+      </w:r>
+    </w:p>
+    <w:p>
+      <w:pPr>
+        <w:pStyle w:val="ListParagraph"/>
+        <w:numPr>
+          <w:ilvl w:val="0"/>
+          <w:numId w:val="2"/>
+        </w:numPr>
+        <w:rPr>
+          <w:bCs/>
+        </w:rPr>
+      </w:pPr>
+      <w:r>
+        <w:rPr>
+          <w:bCs/>
+        </w:rPr>
+        <w:t xml:space="preserve">Add this to </w:t>
+      </w:r>
+      <w:r>
+        <w:rPr>
+          <w:bCs/>
+          <w:u w:val="single"/>
+        </w:rPr>
+        <w:t>end</w:t>
+      </w:r>
+      <w:r>
+        <w:rPr>
+          <w:bCs/>
+        </w:rPr>
+        <w:t xml:space="preserve"> of </w:t>
+      </w:r>
+      <w:proofErr w:type="gramStart"/>
+      <w:r>
+        <w:rPr>
+          <w:bCs/>
+        </w:rPr>
+        <w:t>settings.py</w:t>
+      </w:r>
+      <w:proofErr w:type="gramEnd"/>
+    </w:p>
+    <w:p>
+      <w:pPr>
+        <w:shd w:val="clear" w:color="auto" w:fill="1E1E1E"/>
+        <w:spacing w:after="0" w:line="285" w:lineRule="atLeast"/>
+        <w:ind w:left="360"/>
+        <w:rPr>
+          <w:rFonts w:ascii="Consolas" w:eastAsia="Times New Roman" w:hAnsi="Consolas" w:cs="Times New Roman"/>
+          <w:color w:val="D4D4D4"/>
+          <w:sz w:val="21"/>
+          <w:szCs w:val="21"/>
+          <w:lang w:eastAsia="en-PH"/>
+        </w:rPr>
+      </w:pPr>
+      <w:proofErr w:type="spellStart"/>
+      <w:r>
+        <w:rPr>
+          <w:rFonts w:ascii="Consolas" w:eastAsia="Times New Roman" w:hAnsi="Consolas" w:cs="Times New Roman"/>
+          <w:color w:val="4EC9B0"/>
+          <w:sz w:val="21"/>
+          <w:szCs w:val="21"/>
+          <w:lang w:eastAsia="en-PH"/>
+        </w:rPr>
+        <w:t>django_heroku</w:t>
+      </w:r>
+      <w:r>
+        <w:rPr>
+          <w:rFonts w:ascii="Consolas" w:eastAsia="Times New Roman" w:hAnsi="Consolas" w:cs="Times New Roman"/>
+          <w:color w:val="D4D4D4"/>
+          <w:sz w:val="21"/>
+          <w:szCs w:val="21"/>
+          <w:lang w:eastAsia="en-PH"/>
+        </w:rPr>
+        <w:t>.settings</w:t>
+      </w:r>
+      <w:proofErr w:type="spellEnd"/>
+      <w:r>
+        <w:rPr>
+          <w:rFonts w:ascii="Consolas" w:eastAsia="Times New Roman" w:hAnsi="Consolas" w:cs="Times New Roman"/>
+          <w:color w:val="D4D4D4"/>
+          <w:sz w:val="21"/>
+          <w:szCs w:val="21"/>
+          <w:lang w:eastAsia="en-PH"/>
+        </w:rPr>
+        <w:t>(</w:t>
+      </w:r>
+      <w:proofErr w:type="gramStart"/>
+      <w:r>
+        <w:rPr>
+          <w:rFonts w:ascii="Consolas" w:eastAsia="Times New Roman" w:hAnsi="Consolas" w:cs="Times New Roman"/>
+          <w:color w:val="DCDCAA"/>
+          <w:sz w:val="21"/>
+          <w:szCs w:val="21"/>
+          <w:lang w:eastAsia="en-PH"/>
+        </w:rPr>
+        <w:t>locals</w:t>
+      </w:r>
+      <w:r>
+        <w:rPr>
+          <w:rFonts w:ascii="Consolas" w:eastAsia="Times New Roman" w:hAnsi="Consolas" w:cs="Times New Roman"/>
+          <w:color w:val="D4D4D4"/>
+          <w:sz w:val="21"/>
+          <w:szCs w:val="21"/>
+          <w:lang w:eastAsia="en-PH"/>
+        </w:rPr>
+        <w:t>(</w:t>
+      </w:r>
+      <w:proofErr w:type="gramEnd"/>
+      <w:r>
+        <w:rPr>
+          <w:rFonts w:ascii="Consolas" w:eastAsia="Times New Roman" w:hAnsi="Consolas" w:cs="Times New Roman"/>
+          <w:color w:val="D4D4D4"/>
+          <w:sz w:val="21"/>
+          <w:szCs w:val="21"/>
+          <w:lang w:eastAsia="en-PH"/>
+        </w:rPr>
+        <w:t>))</w:t>
+      </w:r>
+    </w:p>
+    <w:p>
+      <w:pPr>
+        <w:pStyle w:val="ListParagraph"/>
+        <w:numPr>
+          <w:ilvl w:val="0"/>
+          <w:numId w:val="2"/>
+        </w:numPr>
+        <w:rPr>
+          <w:bCs/>
+        </w:rPr>
+      </w:pPr>
+      <w:r>
+        <w:rPr>
+          <w:bCs/>
+        </w:rPr>
+        <w:t>Push</w:t>
+      </w:r>
+    </w:p>
+    <w:p>
+      <w:pPr>
+        <w:pStyle w:val="ListParagraph"/>
+        <w:numPr>
+          <w:ilvl w:val="0"/>
+          <w:numId w:val="2"/>
+        </w:numPr>
+        <w:rPr>
+          <w:bCs/>
+        </w:rPr>
+      </w:pPr>
+      <w:r>
+        <w:rPr>
+          <w:bCs/>
+        </w:rPr>
+        <w:t>At this point you should have this error:</w:t>
+      </w:r>
+    </w:p>
+    <w:p>
+      <w:pPr>
+        <w:rPr>
+          <w:bCs/>
+        </w:rPr>
+      </w:pPr>
+      <w:r>
+        <w:rPr>
+          <w:noProof/>
+        </w:rPr>
+        <w:lastRenderedPageBreak/>
+        <w:drawing>
+          <wp:inline distT="0" distB="0" distL="0" distR="0" wp14:anchorId="54423C66" wp14:editId="6DA5E8C8">
+            <wp:extent cx="5943600" cy="3303270"/>
+            <wp:effectExtent l="0" t="0" r="0" b="0"/>
+            <wp:docPr id="39" name="Picture 39" descr="Text&#10;&#10;Description automatically generated"/>
+            <wp:cNvGraphicFramePr>
+              <a:graphicFrameLocks xmlns:a="http://schemas.openxmlformats.org/drawingml/2006/main" noChangeAspect="1"/>
+            </wp:cNvGraphicFramePr>
+            <a:graphic xmlns:a="http://schemas.openxmlformats.org/drawingml/2006/main">
+              <a:graphicData uri="http://schemas.openxmlformats.org/drawingml/2006/picture">
+                <pic:pic xmlns:pic="http://schemas.openxmlformats.org/drawingml/2006/picture">
+                  <pic:nvPicPr>
+                    <pic:cNvPr id="39" name="Picture 39" descr="Text&#10;&#10;Description automatically generated"/>
+                    <pic:cNvPicPr/>
+                  </pic:nvPicPr>
+                  <pic:blipFill>
+                    <a:blip r:embed="rId46"/>
+                    <a:stretch>
+                      <a:fillRect/>
+                    </a:stretch>
+                  </pic:blipFill>
+                  <pic:spPr>
+                    <a:xfrm>
+                      <a:off x="0" y="0"/>
+                      <a:ext cx="5943600" cy="3303270"/>
+                    </a:xfrm>
+                    <a:prstGeom prst="rect">
+                      <a:avLst/>
+                    </a:prstGeom>
+                  </pic:spPr>
+                </pic:pic>
+              </a:graphicData>
+            </a:graphic>
+          </wp:inline>
+        </w:drawing>
+      </w:r>
+    </w:p>
+    <w:p>
+      <w:pPr>
+        <w:pStyle w:val="ListParagraph"/>
+        <w:numPr>
+          <w:ilvl w:val="0"/>
+          <w:numId w:val="3"/>
+        </w:numPr>
+        <w:rPr>
+          <w:bCs/>
+        </w:rPr>
+      </w:pPr>
+      <w:r>
+        <w:rPr>
+          <w:bCs/>
+        </w:rPr>
+        <w:t xml:space="preserve">The sqlite3 </w:t>
+      </w:r>
+      <w:proofErr w:type="spellStart"/>
+      <w:r>
+        <w:rPr>
+          <w:bCs/>
+        </w:rPr>
+        <w:t>db</w:t>
+      </w:r>
+      <w:proofErr w:type="spellEnd"/>
+      <w:r>
+        <w:rPr>
+          <w:bCs/>
+        </w:rPr>
+        <w:t xml:space="preserve"> was deleted and it should be since we will user </w:t>
+      </w:r>
+      <w:proofErr w:type="spellStart"/>
+      <w:proofErr w:type="gramStart"/>
+      <w:r>
+        <w:rPr>
+          <w:bCs/>
+        </w:rPr>
+        <w:t>postgresql</w:t>
+      </w:r>
+      <w:proofErr w:type="spellEnd"/>
+      <w:proofErr w:type="gramEnd"/>
+    </w:p>
+    <w:p>
+      <w:pPr>
+        <w:pStyle w:val="ListParagraph"/>
+        <w:numPr>
+          <w:ilvl w:val="0"/>
+          <w:numId w:val="3"/>
+        </w:numPr>
+        <w:rPr>
+          <w:bCs/>
+        </w:rPr>
+      </w:pPr>
+      <w:proofErr w:type="spellStart"/>
+      <w:r>
+        <w:rPr>
+          <w:bCs/>
+        </w:rPr>
+        <w:t>heroku</w:t>
+      </w:r>
+      <w:proofErr w:type="spellEnd"/>
+      <w:r>
+        <w:rPr>
+          <w:bCs/>
+        </w:rPr>
+        <w:t xml:space="preserve"> run python manage.py </w:t>
+      </w:r>
+      <w:proofErr w:type="gramStart"/>
+      <w:r>
+        <w:rPr>
+          <w:bCs/>
+        </w:rPr>
+        <w:t>migrate</w:t>
+      </w:r>
+      <w:proofErr w:type="gramEnd"/>
+    </w:p>
+    <w:p>
+      <w:pPr>
+        <w:pStyle w:val="ListParagraph"/>
+        <w:numPr>
+          <w:ilvl w:val="0"/>
+          <w:numId w:val="3"/>
+        </w:numPr>
+        <w:rPr>
+          <w:bCs/>
+        </w:rPr>
+      </w:pPr>
+      <w:proofErr w:type="spellStart"/>
+      <w:r>
+        <w:rPr>
+          <w:bCs/>
+        </w:rPr>
+        <w:t>heroku</w:t>
+      </w:r>
+      <w:proofErr w:type="spellEnd"/>
+      <w:r>
+        <w:rPr>
+          <w:bCs/>
+        </w:rPr>
+        <w:t xml:space="preserve"> run bash</w:t>
+      </w:r>
+      <w:r>
+        <w:rPr>
+          <w:bCs/>
+        </w:rPr>
+        <w:t xml:space="preserve">, then create an admin account. </w:t>
+      </w:r>
+    </w:p>
     <w:sectPr>
       <w:pgSz w:w="12240" w:h="15840"/>
       <w:pgMar w:top="1440" w:right="1440" w:bottom="1440" w:left="1440" w:header="708" w:footer="708" w:gutter="0"/>
@@ -5868,6 +7863,232 @@
 <file path=word/numbering.xml><?xml version="1.0" encoding="utf-8"?>
 <w:numbering xmlns:wpc="http://schemas.microsoft.com/office/word/2010/wordprocessingCanvas" xmlns:cx="http://schemas.microsoft.com/office/drawing/2014/chartex" xmlns:cx1="http://schemas.microsoft.com/office/drawing/2015/9/8/chartex" xmlns:cx2="http://schemas.microsoft.com/office/drawing/2015/10/21/chartex" xmlns:cx3="http://schemas.microsoft.com/office/drawing/2016/5/9/chartex" xmlns:cx4="http://schemas.microsoft.com/office/drawing/2016/5/10/chartex" xmlns:cx5="http://schemas.microsoft.com/office/drawing/2016/5/11/chartex" xmlns:cx6="http://schemas.microsoft.com/office/drawing/2016/5/12/chartex" xmlns:cx7="http://schemas.microsoft.com/office/drawing/2016/5/13/chartex" xmlns:cx8="http://schemas.microsoft.com/office/drawing/2016/5/14/chartex" xmlns:mc="http://schemas.openxmlformats.org/markup-compatibility/2006" xmlns:aink="http://schemas.microsoft.com/office/drawing/2016/ink" xmlns:am3d="http://schemas.microsoft.com/office/drawing/2017/model3d" xmlns:o="urn:schemas-microsoft-com:office:office" xmlns:r="http://schemas.openxmlformats.org/officeDocument/2006/relationships" xmlns:m="http://schemas.openxmlformats.org/officeDocument/2006/math" xmlns:v="urn:schemas-microsoft-com:vml" xmlns:wp14="http://schemas.microsoft.com/office/word/2010/wordprocessingDrawing" xmlns:wp="http://schemas.openxmlformats.org/drawingml/2006/wordprocessingDrawing" xmlns:w10="urn:schemas-microsoft-com:office:word" xmlns:w="http://schemas.openxmlformats.org/wordprocessingml/2006/main" xmlns:w14="http://schemas.microsoft.com/office/word/2010/wordml" xmlns:w15="http://schemas.microsoft.com/office/word/2012/wordml" xmlns:w16cex="http://schemas.microsoft.com/office/word/2018/wordml/cex" xmlns:w16cid="http://schemas.microsoft.com/office/word/2016/wordml/cid" xmlns:w16="http://schemas.microsoft.com/office/word/2018/wordml" xmlns:w16sdtdh="http://schemas.microsoft.com/office/word/2020/wordml/sdtdatahash" xmlns:w16se="http://schemas.microsoft.com/office/word/2015/wordml/symex" xmlns:wpg="http://schemas.microsoft.com/office/word/2010/wordprocessingGroup" xmlns:wpi="http://schemas.microsoft.com/office/word/2010/wordprocessingInk" xmlns:wne="http://schemas.microsoft.com/office/word/2006/wordml" xmlns:wps="http://schemas.microsoft.com/office/word/2010/wordprocessingShape" mc:Ignorable="w14 w15 w16se w16cid w16 w16cex w16sdtdh wp14">
   <w:abstractNum w:abstractNumId="0" w15:restartNumberingAfterBreak="0">
+    <w:nsid w:val="31D502B9"/>
+    <w:multiLevelType w:val="hybridMultilevel"/>
+    <w:tmpl w:val="4E5EF7DE"/>
+    <w:lvl w:ilvl="0" w:tplc="34090001">
+      <w:start w:val="1"/>
+      <w:numFmt w:val="bullet"/>
+      <w:lvlText w:val=""/>
+      <w:lvlJc w:val="left"/>
+      <w:pPr>
+        <w:ind w:left="720" w:hanging="360"/>
+      </w:pPr>
+      <w:rPr>
+        <w:rFonts w:ascii="Symbol" w:hAnsi="Symbol" w:hint="default"/>
+      </w:rPr>
+    </w:lvl>
+    <w:lvl w:ilvl="1" w:tplc="34090003" w:tentative="1">
+      <w:start w:val="1"/>
+      <w:numFmt w:val="bullet"/>
+      <w:lvlText w:val="o"/>
+      <w:lvlJc w:val="left"/>
+      <w:pPr>
+        <w:ind w:left="1440" w:hanging="360"/>
+      </w:pPr>
+      <w:rPr>
+        <w:rFonts w:ascii="Courier New" w:hAnsi="Courier New" w:cs="Courier New" w:hint="default"/>
+      </w:rPr>
+    </w:lvl>
+    <w:lvl w:ilvl="2" w:tplc="34090005" w:tentative="1">
+      <w:start w:val="1"/>
+      <w:numFmt w:val="bullet"/>
+      <w:lvlText w:val=""/>
+      <w:lvlJc w:val="left"/>
+      <w:pPr>
+        <w:ind w:left="2160" w:hanging="360"/>
+      </w:pPr>
+      <w:rPr>
+        <w:rFonts w:ascii="Wingdings" w:hAnsi="Wingdings" w:hint="default"/>
+      </w:rPr>
+    </w:lvl>
+    <w:lvl w:ilvl="3" w:tplc="34090001" w:tentative="1">
+      <w:start w:val="1"/>
+      <w:numFmt w:val="bullet"/>
+      <w:lvlText w:val=""/>
+      <w:lvlJc w:val="left"/>
+      <w:pPr>
+        <w:ind w:left="2880" w:hanging="360"/>
+      </w:pPr>
+      <w:rPr>
+        <w:rFonts w:ascii="Symbol" w:hAnsi="Symbol" w:hint="default"/>
+      </w:rPr>
+    </w:lvl>
+    <w:lvl w:ilvl="4" w:tplc="34090003" w:tentative="1">
+      <w:start w:val="1"/>
+      <w:numFmt w:val="bullet"/>
+      <w:lvlText w:val="o"/>
+      <w:lvlJc w:val="left"/>
+      <w:pPr>
+        <w:ind w:left="3600" w:hanging="360"/>
+      </w:pPr>
+      <w:rPr>
+        <w:rFonts w:ascii="Courier New" w:hAnsi="Courier New" w:cs="Courier New" w:hint="default"/>
+      </w:rPr>
+    </w:lvl>
+    <w:lvl w:ilvl="5" w:tplc="34090005" w:tentative="1">
+      <w:start w:val="1"/>
+      <w:numFmt w:val="bullet"/>
+      <w:lvlText w:val=""/>
+      <w:lvlJc w:val="left"/>
+      <w:pPr>
+        <w:ind w:left="4320" w:hanging="360"/>
+      </w:pPr>
+      <w:rPr>
+        <w:rFonts w:ascii="Wingdings" w:hAnsi="Wingdings" w:hint="default"/>
+      </w:rPr>
+    </w:lvl>
+    <w:lvl w:ilvl="6" w:tplc="34090001" w:tentative="1">
+      <w:start w:val="1"/>
+      <w:numFmt w:val="bullet"/>
+      <w:lvlText w:val=""/>
+      <w:lvlJc w:val="left"/>
+      <w:pPr>
+        <w:ind w:left="5040" w:hanging="360"/>
+      </w:pPr>
+      <w:rPr>
+        <w:rFonts w:ascii="Symbol" w:hAnsi="Symbol" w:hint="default"/>
+      </w:rPr>
+    </w:lvl>
+    <w:lvl w:ilvl="7" w:tplc="34090003" w:tentative="1">
+      <w:start w:val="1"/>
+      <w:numFmt w:val="bullet"/>
+      <w:lvlText w:val="o"/>
+      <w:lvlJc w:val="left"/>
+      <w:pPr>
+        <w:ind w:left="5760" w:hanging="360"/>
+      </w:pPr>
+      <w:rPr>
+        <w:rFonts w:ascii="Courier New" w:hAnsi="Courier New" w:cs="Courier New" w:hint="default"/>
+      </w:rPr>
+    </w:lvl>
+    <w:lvl w:ilvl="8" w:tplc="34090005" w:tentative="1">
+      <w:start w:val="1"/>
+      <w:numFmt w:val="bullet"/>
+      <w:lvlText w:val=""/>
+      <w:lvlJc w:val="left"/>
+      <w:pPr>
+        <w:ind w:left="6480" w:hanging="360"/>
+      </w:pPr>
+      <w:rPr>
+        <w:rFonts w:ascii="Wingdings" w:hAnsi="Wingdings" w:hint="default"/>
+      </w:rPr>
+    </w:lvl>
+  </w:abstractNum>
+  <w:abstractNum w:abstractNumId="1" w15:restartNumberingAfterBreak="0">
+    <w:nsid w:val="688F7D83"/>
+    <w:multiLevelType w:val="hybridMultilevel"/>
+    <w:tmpl w:val="A9383720"/>
+    <w:lvl w:ilvl="0" w:tplc="34090001">
+      <w:start w:val="1"/>
+      <w:numFmt w:val="bullet"/>
+      <w:lvlText w:val=""/>
+      <w:lvlJc w:val="left"/>
+      <w:pPr>
+        <w:ind w:left="720" w:hanging="360"/>
+      </w:pPr>
+      <w:rPr>
+        <w:rFonts w:ascii="Symbol" w:hAnsi="Symbol" w:hint="default"/>
+      </w:rPr>
+    </w:lvl>
+    <w:lvl w:ilvl="1" w:tplc="34090003" w:tentative="1">
+      <w:start w:val="1"/>
+      <w:numFmt w:val="bullet"/>
+      <w:lvlText w:val="o"/>
+      <w:lvlJc w:val="left"/>
+      <w:pPr>
+        <w:ind w:left="1440" w:hanging="360"/>
+      </w:pPr>
+      <w:rPr>
+        <w:rFonts w:ascii="Courier New" w:hAnsi="Courier New" w:cs="Courier New" w:hint="default"/>
+      </w:rPr>
+    </w:lvl>
+    <w:lvl w:ilvl="2" w:tplc="34090005" w:tentative="1">
+      <w:start w:val="1"/>
+      <w:numFmt w:val="bullet"/>
+      <w:lvlText w:val=""/>
+      <w:lvlJc w:val="left"/>
+      <w:pPr>
+        <w:ind w:left="2160" w:hanging="360"/>
+      </w:pPr>
+      <w:rPr>
+        <w:rFonts w:ascii="Wingdings" w:hAnsi="Wingdings" w:hint="default"/>
+      </w:rPr>
+    </w:lvl>
+    <w:lvl w:ilvl="3" w:tplc="34090001" w:tentative="1">
+      <w:start w:val="1"/>
+      <w:numFmt w:val="bullet"/>
+      <w:lvlText w:val=""/>
+      <w:lvlJc w:val="left"/>
+      <w:pPr>
+        <w:ind w:left="2880" w:hanging="360"/>
+      </w:pPr>
+      <w:rPr>
+        <w:rFonts w:ascii="Symbol" w:hAnsi="Symbol" w:hint="default"/>
+      </w:rPr>
+    </w:lvl>
+    <w:lvl w:ilvl="4" w:tplc="34090003" w:tentative="1">
+      <w:start w:val="1"/>
+      <w:numFmt w:val="bullet"/>
+      <w:lvlText w:val="o"/>
+      <w:lvlJc w:val="left"/>
+      <w:pPr>
+        <w:ind w:left="3600" w:hanging="360"/>
+      </w:pPr>
+      <w:rPr>
+        <w:rFonts w:ascii="Courier New" w:hAnsi="Courier New" w:cs="Courier New" w:hint="default"/>
+      </w:rPr>
+    </w:lvl>
+    <w:lvl w:ilvl="5" w:tplc="34090005" w:tentative="1">
+      <w:start w:val="1"/>
+      <w:numFmt w:val="bullet"/>
+      <w:lvlText w:val=""/>
+      <w:lvlJc w:val="left"/>
+      <w:pPr>
+        <w:ind w:left="4320" w:hanging="360"/>
+      </w:pPr>
+      <w:rPr>
+        <w:rFonts w:ascii="Wingdings" w:hAnsi="Wingdings" w:hint="default"/>
+      </w:rPr>
+    </w:lvl>
+    <w:lvl w:ilvl="6" w:tplc="34090001" w:tentative="1">
+      <w:start w:val="1"/>
+      <w:numFmt w:val="bullet"/>
+      <w:lvlText w:val=""/>
+      <w:lvlJc w:val="left"/>
+      <w:pPr>
+        <w:ind w:left="5040" w:hanging="360"/>
+      </w:pPr>
+      <w:rPr>
+        <w:rFonts w:ascii="Symbol" w:hAnsi="Symbol" w:hint="default"/>
+      </w:rPr>
+    </w:lvl>
+    <w:lvl w:ilvl="7" w:tplc="34090003" w:tentative="1">
+      <w:start w:val="1"/>
+      <w:numFmt w:val="bullet"/>
+      <w:lvlText w:val="o"/>
+      <w:lvlJc w:val="left"/>
+      <w:pPr>
+        <w:ind w:left="5760" w:hanging="360"/>
+      </w:pPr>
+      <w:rPr>
+        <w:rFonts w:ascii="Courier New" w:hAnsi="Courier New" w:cs="Courier New" w:hint="default"/>
+      </w:rPr>
+    </w:lvl>
+    <w:lvl w:ilvl="8" w:tplc="34090005" w:tentative="1">
+      <w:start w:val="1"/>
+      <w:numFmt w:val="bullet"/>
+      <w:lvlText w:val=""/>
+      <w:lvlJc w:val="left"/>
+      <w:pPr>
+        <w:ind w:left="6480" w:hanging="360"/>
+      </w:pPr>
+      <w:rPr>
+        <w:rFonts w:ascii="Wingdings" w:hAnsi="Wingdings" w:hint="default"/>
+      </w:rPr>
+    </w:lvl>
+  </w:abstractNum>
+  <w:abstractNum w:abstractNumId="2" w15:restartNumberingAfterBreak="0">
     <w:nsid w:val="753E1E8D"/>
     <w:multiLevelType w:val="hybridMultilevel"/>
     <w:tmpl w:val="5F28EA4A"/>
@@ -5979,8 +8200,130 @@
       </w:rPr>
     </w:lvl>
   </w:abstractNum>
+  <w:abstractNum w:abstractNumId="3" w15:restartNumberingAfterBreak="0">
+    <w:nsid w:val="795E6259"/>
+    <w:multiLevelType w:val="hybridMultilevel"/>
+    <w:tmpl w:val="A41EC4CE"/>
+    <w:lvl w:ilvl="0" w:tplc="34090001">
+      <w:start w:val="1"/>
+      <w:numFmt w:val="bullet"/>
+      <w:lvlText w:val=""/>
+      <w:lvlJc w:val="left"/>
+      <w:pPr>
+        <w:ind w:left="720" w:hanging="360"/>
+      </w:pPr>
+      <w:rPr>
+        <w:rFonts w:ascii="Symbol" w:hAnsi="Symbol" w:hint="default"/>
+      </w:rPr>
+    </w:lvl>
+    <w:lvl w:ilvl="1" w:tplc="34090003" w:tentative="1">
+      <w:start w:val="1"/>
+      <w:numFmt w:val="bullet"/>
+      <w:lvlText w:val="o"/>
+      <w:lvlJc w:val="left"/>
+      <w:pPr>
+        <w:ind w:left="1440" w:hanging="360"/>
+      </w:pPr>
+      <w:rPr>
+        <w:rFonts w:ascii="Courier New" w:hAnsi="Courier New" w:cs="Courier New" w:hint="default"/>
+      </w:rPr>
+    </w:lvl>
+    <w:lvl w:ilvl="2" w:tplc="34090005" w:tentative="1">
+      <w:start w:val="1"/>
+      <w:numFmt w:val="bullet"/>
+      <w:lvlText w:val=""/>
+      <w:lvlJc w:val="left"/>
+      <w:pPr>
+        <w:ind w:left="2160" w:hanging="360"/>
+      </w:pPr>
+      <w:rPr>
+        <w:rFonts w:ascii="Wingdings" w:hAnsi="Wingdings" w:hint="default"/>
+      </w:rPr>
+    </w:lvl>
+    <w:lvl w:ilvl="3" w:tplc="34090001" w:tentative="1">
+      <w:start w:val="1"/>
+      <w:numFmt w:val="bullet"/>
+      <w:lvlText w:val=""/>
+      <w:lvlJc w:val="left"/>
+      <w:pPr>
+        <w:ind w:left="2880" w:hanging="360"/>
+      </w:pPr>
+      <w:rPr>
+        <w:rFonts w:ascii="Symbol" w:hAnsi="Symbol" w:hint="default"/>
+      </w:rPr>
+    </w:lvl>
+    <w:lvl w:ilvl="4" w:tplc="34090003" w:tentative="1">
+      <w:start w:val="1"/>
+      <w:numFmt w:val="bullet"/>
+      <w:lvlText w:val="o"/>
+      <w:lvlJc w:val="left"/>
+      <w:pPr>
+        <w:ind w:left="3600" w:hanging="360"/>
+      </w:pPr>
+      <w:rPr>
+        <w:rFonts w:ascii="Courier New" w:hAnsi="Courier New" w:cs="Courier New" w:hint="default"/>
+      </w:rPr>
+    </w:lvl>
+    <w:lvl w:ilvl="5" w:tplc="34090005" w:tentative="1">
+      <w:start w:val="1"/>
+      <w:numFmt w:val="bullet"/>
+      <w:lvlText w:val=""/>
+      <w:lvlJc w:val="left"/>
+      <w:pPr>
+        <w:ind w:left="4320" w:hanging="360"/>
+      </w:pPr>
+      <w:rPr>
+        <w:rFonts w:ascii="Wingdings" w:hAnsi="Wingdings" w:hint="default"/>
+      </w:rPr>
+    </w:lvl>
+    <w:lvl w:ilvl="6" w:tplc="34090001" w:tentative="1">
+      <w:start w:val="1"/>
+      <w:numFmt w:val="bullet"/>
+      <w:lvlText w:val=""/>
+      <w:lvlJc w:val="left"/>
+      <w:pPr>
+        <w:ind w:left="5040" w:hanging="360"/>
+      </w:pPr>
+      <w:rPr>
+        <w:rFonts w:ascii="Symbol" w:hAnsi="Symbol" w:hint="default"/>
+      </w:rPr>
+    </w:lvl>
+    <w:lvl w:ilvl="7" w:tplc="34090003" w:tentative="1">
+      <w:start w:val="1"/>
+      <w:numFmt w:val="bullet"/>
+      <w:lvlText w:val="o"/>
+      <w:lvlJc w:val="left"/>
+      <w:pPr>
+        <w:ind w:left="5760" w:hanging="360"/>
+      </w:pPr>
+      <w:rPr>
+        <w:rFonts w:ascii="Courier New" w:hAnsi="Courier New" w:cs="Courier New" w:hint="default"/>
+      </w:rPr>
+    </w:lvl>
+    <w:lvl w:ilvl="8" w:tplc="34090005" w:tentative="1">
+      <w:start w:val="1"/>
+      <w:numFmt w:val="bullet"/>
+      <w:lvlText w:val=""/>
+      <w:lvlJc w:val="left"/>
+      <w:pPr>
+        <w:ind w:left="6480" w:hanging="360"/>
+      </w:pPr>
+      <w:rPr>
+        <w:rFonts w:ascii="Wingdings" w:hAnsi="Wingdings" w:hint="default"/>
+      </w:rPr>
+    </w:lvl>
+  </w:abstractNum>
   <w:num w:numId="1">
+    <w:abstractNumId w:val="2"/>
+  </w:num>
+  <w:num w:numId="2">
+    <w:abstractNumId w:val="3"/>
+  </w:num>
+  <w:num w:numId="3">
     <w:abstractNumId w:val="0"/>
+  </w:num>
+  <w:num w:numId="4">
+    <w:abstractNumId w:val="1"/>
   </w:num>
 </w:numbering>
 </file>

</xml_diff>